<commit_message>
update: content lecture 17
</commit_message>
<xml_diff>
--- a/week-17/Week 17 Workshop Solutions.docx
+++ b/week-17/Week 17 Workshop Solutions.docx
@@ -1,6 +1,6 @@
 
 <file path=word/document.xml><?xml version="1.0" encoding="utf-8"?>
-<w:document xmlns:wpc="http://schemas.microsoft.com/office/word/2010/wordprocessingCanvas" xmlns:mc="http://schemas.openxmlformats.org/markup-compatibility/2006" xmlns:o="urn:schemas-microsoft-com:office:office" xmlns:r="http://schemas.openxmlformats.org/officeDocument/2006/relationships" xmlns:m="http://schemas.openxmlformats.org/officeDocument/2006/math" xmlns:v="urn:schemas-microsoft-com:vml" xmlns:wp14="http://schemas.microsoft.com/office/word/2010/wordprocessingDrawing" xmlns:wp="http://schemas.openxmlformats.org/drawingml/2006/wordprocessingDrawing" xmlns:w10="urn:schemas-microsoft-com:office:word" xmlns:w="http://schemas.openxmlformats.org/wordprocessingml/2006/main" xmlns:w14="http://schemas.microsoft.com/office/word/2010/wordml" xmlns:wpg="http://schemas.microsoft.com/office/word/2010/wordprocessingGroup" xmlns:wpi="http://schemas.microsoft.com/office/word/2010/wordprocessingInk" xmlns:wne="http://schemas.microsoft.com/office/word/2006/wordml" xmlns:wps="http://schemas.microsoft.com/office/word/2010/wordprocessingShape" mc:Ignorable="w14 wp14">
+<w:document xmlns:wpc="http://schemas.microsoft.com/office/word/2010/wordprocessingCanvas" xmlns:mc="http://schemas.openxmlformats.org/markup-compatibility/2006" xmlns:o="urn:schemas-microsoft-com:office:office" xmlns:r="http://schemas.openxmlformats.org/officeDocument/2006/relationships" xmlns:m="http://schemas.openxmlformats.org/officeDocument/2006/math" xmlns:v="urn:schemas-microsoft-com:vml" xmlns:wp14="http://schemas.microsoft.com/office/word/2010/wordprocessingDrawing" xmlns:wp="http://schemas.openxmlformats.org/drawingml/2006/wordprocessingDrawing" xmlns:w10="urn:schemas-microsoft-com:office:word" xmlns:w="http://schemas.openxmlformats.org/wordprocessingml/2006/main" xmlns:w14="http://schemas.microsoft.com/office/word/2010/wordml" xmlns:w15="http://schemas.microsoft.com/office/word/2012/wordml" xmlns:wpg="http://schemas.microsoft.com/office/word/2010/wordprocessingGroup" xmlns:wpi="http://schemas.microsoft.com/office/word/2010/wordprocessingInk" xmlns:wne="http://schemas.microsoft.com/office/word/2006/wordml" xmlns:wps="http://schemas.microsoft.com/office/word/2010/wordprocessingShape" mc:Ignorable="w14 w15 wp14">
   <w:body>
     <w:p>
       <w:pPr>
@@ -19,12 +19,7 @@
         <w:jc w:val="both"/>
       </w:pPr>
       <w:r>
-        <w:t>The head of the qua</w:t>
-      </w:r>
-      <w:bookmarkStart w:id="0" w:name="_GoBack"/>
-      <w:bookmarkEnd w:id="0"/>
-      <w:r>
-        <w:t>lity control department at the publishing company is studying the effect of type of glue (brands A, B and C) and type of binding (paperback and hardback) on the strength of the bookbinding for 180 books. They decide to try each possible combination.</w:t>
+        <w:t>The head of the quality control department at the publishing company is studying the effect of type of glue (brands A, B and C) and type of binding (paperback and hardback) on the strength of the bookbinding for 180 books. They decide to try each possible combination.</w:t>
       </w:r>
     </w:p>
     <w:p>
@@ -137,7 +132,7 @@
           </mc:Choice>
           <mc:Fallback>
             <w:pict>
-              <v:shapetype id="_x0000_t32" coordsize="21600,21600" o:spt="32" o:oned="t" path="m,l21600,21600e" filled="f">
+              <v:shapetype w14:anchorId="5B5C1EED" id="_x0000_t32" coordsize="21600,21600" o:spt="32" o:oned="t" path="m,l21600,21600e" filled="f">
                 <v:path arrowok="t" fillok="f" o:connecttype="none"/>
                 <o:lock v:ext="edit" shapetype="t"/>
               </v:shapetype>
@@ -223,7 +218,7 @@
           </mc:Choice>
           <mc:Fallback>
             <w:pict>
-              <v:shape id="Straight Arrow Connector 5" o:spid="_x0000_s1026" type="#_x0000_t32" style="position:absolute;margin-left:119.55pt;margin-top:7.25pt;width:37.2pt;height:0;z-index:251663360;visibility:visible;mso-wrap-style:square;mso-width-percent:0;mso-height-percent:0;mso-wrap-distance-left:9pt;mso-wrap-distance-top:0;mso-wrap-distance-right:9pt;mso-wrap-distance-bottom:0;mso-position-horizontal:absolute;mso-position-horizontal-relative:text;mso-position-vertical:absolute;mso-position-vertical-relative:text;mso-width-percent:0;mso-height-percent:0;mso-width-relative:margin;mso-height-relative:margin" o:gfxdata="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" strokecolor="black [3040]">
+              <v:shape w14:anchorId="4495955B" id="Straight Arrow Connector 5" o:spid="_x0000_s1026" type="#_x0000_t32" style="position:absolute;margin-left:119.55pt;margin-top:7.25pt;width:37.2pt;height:0;z-index:251663360;visibility:visible;mso-wrap-style:square;mso-width-percent:0;mso-height-percent:0;mso-wrap-distance-left:9pt;mso-wrap-distance-top:0;mso-wrap-distance-right:9pt;mso-wrap-distance-bottom:0;mso-position-horizontal:absolute;mso-position-horizontal-relative:text;mso-position-vertical:absolute;mso-position-vertical-relative:text;mso-width-percent:0;mso-height-percent:0;mso-width-relative:margin;mso-height-relative:margin" o:gfxdata="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" strokecolor="black [3040]">
                 <v:stroke endarrow="open"/>
               </v:shape>
             </w:pict>
@@ -295,7 +290,7 @@
           </mc:Choice>
           <mc:Fallback>
             <w:pict>
-              <v:shape id="Straight Arrow Connector 3" o:spid="_x0000_s1026" type="#_x0000_t32" style="position:absolute;margin-left:56.55pt;margin-top:12.05pt;width:42.6pt;height:22.2pt;flip:y;z-index:251661312;visibility:visible;mso-wrap-style:square;mso-width-percent:0;mso-height-percent:0;mso-wrap-distance-left:9pt;mso-wrap-distance-top:0;mso-wrap-distance-right:9pt;mso-wrap-distance-bottom:0;mso-position-horizontal:absolute;mso-position-horizontal-relative:text;mso-position-vertical:absolute;mso-position-vertical-relative:text;mso-width-percent:0;mso-height-percent:0;mso-width-relative:margin;mso-height-relative:margin" o:gfxdata="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" strokecolor="black [3040]">
+              <v:shape w14:anchorId="4F024018" id="Straight Arrow Connector 3" o:spid="_x0000_s1026" type="#_x0000_t32" style="position:absolute;margin-left:56.55pt;margin-top:12.05pt;width:42.6pt;height:22.2pt;flip:y;z-index:251661312;visibility:visible;mso-wrap-style:square;mso-width-percent:0;mso-height-percent:0;mso-wrap-distance-left:9pt;mso-wrap-distance-top:0;mso-wrap-distance-right:9pt;mso-wrap-distance-bottom:0;mso-position-horizontal:absolute;mso-position-horizontal-relative:text;mso-position-vertical:absolute;mso-position-vertical-relative:text;mso-width-percent:0;mso-height-percent:0;mso-width-relative:margin;mso-height-relative:margin" o:gfxdata="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" strokecolor="black [3040]">
                 <v:stroke endarrow="open"/>
               </v:shape>
             </w:pict>
@@ -377,7 +372,7 @@
           </mc:Choice>
           <mc:Fallback>
             <w:pict>
-              <v:shape id="Straight Arrow Connector 6" o:spid="_x0000_s1026" type="#_x0000_t32" style="position:absolute;margin-left:117.15pt;margin-top:5.6pt;width:39.6pt;height:13.2pt;flip:y;z-index:251664384;visibility:visible;mso-wrap-style:square;mso-width-percent:0;mso-height-percent:0;mso-wrap-distance-left:9pt;mso-wrap-distance-top:0;mso-wrap-distance-right:9pt;mso-wrap-distance-bottom:0;mso-position-horizontal:absolute;mso-position-horizontal-relative:text;mso-position-vertical:absolute;mso-position-vertical-relative:text;mso-width-percent:0;mso-height-percent:0;mso-width-relative:margin;mso-height-relative:margin" o:gfxdata="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" strokecolor="black [3040]">
+              <v:shape w14:anchorId="1E5D1440" id="Straight Arrow Connector 6" o:spid="_x0000_s1026" type="#_x0000_t32" style="position:absolute;margin-left:117.15pt;margin-top:5.6pt;width:39.6pt;height:13.2pt;flip:y;z-index:251664384;visibility:visible;mso-wrap-style:square;mso-width-percent:0;mso-height-percent:0;mso-wrap-distance-left:9pt;mso-wrap-distance-top:0;mso-wrap-distance-right:9pt;mso-wrap-distance-bottom:0;mso-position-horizontal:absolute;mso-position-horizontal-relative:text;mso-position-vertical:absolute;mso-position-vertical-relative:text;mso-width-percent:0;mso-height-percent:0;mso-width-relative:margin;mso-height-relative:margin" o:gfxdata="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" strokecolor="black [3040]">
                 <v:stroke endarrow="open"/>
               </v:shape>
             </w:pict>
@@ -459,7 +454,7 @@
           </mc:Choice>
           <mc:Fallback>
             <w:pict>
-              <v:shape id="Straight Arrow Connector 2" o:spid="_x0000_s1026" type="#_x0000_t32" style="position:absolute;margin-left:56.55pt;margin-top:12.35pt;width:45.6pt;height:25.2pt;z-index:251660288;visibility:visible;mso-wrap-style:square;mso-width-percent:0;mso-height-percent:0;mso-wrap-distance-left:9pt;mso-wrap-distance-top:0;mso-wrap-distance-right:9pt;mso-wrap-distance-bottom:0;mso-position-horizontal:absolute;mso-position-horizontal-relative:text;mso-position-vertical:absolute;mso-position-vertical-relative:text;mso-width-percent:0;mso-height-percent:0;mso-width-relative:margin;mso-height-relative:margin" o:gfxdata="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" strokecolor="black [3040]">
+              <v:shape w14:anchorId="378BF36F" id="Straight Arrow Connector 2" o:spid="_x0000_s1026" type="#_x0000_t32" style="position:absolute;margin-left:56.55pt;margin-top:12.35pt;width:45.6pt;height:25.2pt;z-index:251660288;visibility:visible;mso-wrap-style:square;mso-width-percent:0;mso-height-percent:0;mso-wrap-distance-left:9pt;mso-wrap-distance-top:0;mso-wrap-distance-right:9pt;mso-wrap-distance-bottom:0;mso-position-horizontal:absolute;mso-position-horizontal-relative:text;mso-position-vertical:absolute;mso-position-vertical-relative:text;mso-width-percent:0;mso-height-percent:0;mso-width-relative:margin;mso-height-relative:margin" o:gfxdata="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" strokecolor="black [3040]">
                 <v:stroke endarrow="open"/>
               </v:shape>
             </w:pict>
@@ -531,7 +526,7 @@
           </mc:Choice>
           <mc:Fallback>
             <w:pict>
-              <v:shape id="Straight Arrow Connector 7" o:spid="_x0000_s1026" type="#_x0000_t32" style="position:absolute;margin-left:118.35pt;margin-top:8.75pt;width:38.4pt;height:0;z-index:251665408;visibility:visible;mso-wrap-style:square;mso-width-percent:0;mso-height-percent:0;mso-wrap-distance-left:9pt;mso-wrap-distance-top:0;mso-wrap-distance-right:9pt;mso-wrap-distance-bottom:0;mso-position-horizontal:absolute;mso-position-horizontal-relative:text;mso-position-vertical:absolute;mso-position-vertical-relative:text;mso-width-percent:0;mso-height-percent:0;mso-width-relative:margin;mso-height-relative:margin" o:gfxdata="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" strokecolor="black [3040]">
+              <v:shape w14:anchorId="6F17502E" id="Straight Arrow Connector 7" o:spid="_x0000_s1026" type="#_x0000_t32" style="position:absolute;margin-left:118.35pt;margin-top:8.75pt;width:38.4pt;height:0;z-index:251665408;visibility:visible;mso-wrap-style:square;mso-width-percent:0;mso-height-percent:0;mso-wrap-distance-left:9pt;mso-wrap-distance-top:0;mso-wrap-distance-right:9pt;mso-wrap-distance-bottom:0;mso-position-horizontal:absolute;mso-position-horizontal-relative:text;mso-position-vertical:absolute;mso-position-vertical-relative:text;mso-width-percent:0;mso-height-percent:0;mso-width-relative:margin;mso-height-relative:margin" o:gfxdata="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" strokecolor="black [3040]">
                 <v:stroke endarrow="open"/>
               </v:shape>
             </w:pict>
@@ -603,7 +598,7 @@
           </mc:Choice>
           <mc:Fallback>
             <w:pict>
-              <v:shape id="Straight Arrow Connector 1" o:spid="_x0000_s1026" type="#_x0000_t32" style="position:absolute;margin-left:56.55pt;margin-top:8.75pt;width:42.6pt;height:0;z-index:251659264;visibility:visible;mso-wrap-style:square;mso-width-percent:0;mso-height-percent:0;mso-wrap-distance-left:9pt;mso-wrap-distance-top:0;mso-wrap-distance-right:9pt;mso-wrap-distance-bottom:0;mso-position-horizontal:absolute;mso-position-horizontal-relative:text;mso-position-vertical:absolute;mso-position-vertical-relative:text;mso-width-percent:0;mso-height-percent:0;mso-width-relative:margin;mso-height-relative:margin" o:gfxdata="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" strokecolor="black [3040]">
+              <v:shape w14:anchorId="05584F55" id="Straight Arrow Connector 1" o:spid="_x0000_s1026" type="#_x0000_t32" style="position:absolute;margin-left:56.55pt;margin-top:8.75pt;width:42.6pt;height:0;z-index:251659264;visibility:visible;mso-wrap-style:square;mso-width-percent:0;mso-height-percent:0;mso-wrap-distance-left:9pt;mso-wrap-distance-top:0;mso-wrap-distance-right:9pt;mso-wrap-distance-bottom:0;mso-position-horizontal:absolute;mso-position-horizontal-relative:text;mso-position-vertical:absolute;mso-position-vertical-relative:text;mso-width-percent:0;mso-height-percent:0;mso-width-relative:margin;mso-height-relative:margin" o:gfxdata="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" strokecolor="black [3040]">
                 <v:stroke endarrow="open"/>
               </v:shape>
             </w:pict>
@@ -685,7 +680,7 @@
           </mc:Choice>
           <mc:Fallback>
             <w:pict>
-              <v:shape id="Straight Arrow Connector 8" o:spid="_x0000_s1026" type="#_x0000_t32" style="position:absolute;margin-left:117.15pt;margin-top:4.7pt;width:39.6pt;height:13.2pt;flip:y;z-index:251666432;visibility:visible;mso-wrap-style:square;mso-width-percent:0;mso-height-percent:0;mso-wrap-distance-left:9pt;mso-wrap-distance-top:0;mso-wrap-distance-right:9pt;mso-wrap-distance-bottom:0;mso-position-horizontal:absolute;mso-position-horizontal-relative:text;mso-position-vertical:absolute;mso-position-vertical-relative:text;mso-width-percent:0;mso-height-percent:0;mso-width-relative:margin;mso-height-relative:margin" o:gfxdata="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" strokecolor="black [3040]">
+              <v:shape w14:anchorId="2AAEFF5F" id="Straight Arrow Connector 8" o:spid="_x0000_s1026" type="#_x0000_t32" style="position:absolute;margin-left:117.15pt;margin-top:4.7pt;width:39.6pt;height:13.2pt;flip:y;z-index:251666432;visibility:visible;mso-wrap-style:square;mso-width-percent:0;mso-height-percent:0;mso-wrap-distance-left:9pt;mso-wrap-distance-top:0;mso-wrap-distance-right:9pt;mso-wrap-distance-bottom:0;mso-position-horizontal:absolute;mso-position-horizontal-relative:text;mso-position-vertical:absolute;mso-position-vertical-relative:text;mso-width-percent:0;mso-height-percent:0;mso-width-relative:margin;mso-height-relative:margin" o:gfxdata="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" strokecolor="black [3040]">
                 <v:stroke endarrow="open"/>
               </v:shape>
             </w:pict>
@@ -757,7 +752,7 @@
           </mc:Choice>
           <mc:Fallback>
             <w:pict>
-              <v:shape id="Straight Arrow Connector 9" o:spid="_x0000_s1026" type="#_x0000_t32" style="position:absolute;margin-left:118.35pt;margin-top:23.3pt;width:38.4pt;height:0;z-index:251667456;visibility:visible;mso-wrap-style:square;mso-width-percent:0;mso-height-percent:0;mso-wrap-distance-left:9pt;mso-wrap-distance-top:0;mso-wrap-distance-right:9pt;mso-wrap-distance-bottom:0;mso-position-horizontal:absolute;mso-position-horizontal-relative:text;mso-position-vertical:absolute;mso-position-vertical-relative:text;mso-width-percent:0;mso-height-percent:0;mso-width-relative:margin;mso-height-relative:margin" o:gfxdata="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" strokecolor="black [3040]">
+              <v:shape w14:anchorId="044D6698" id="Straight Arrow Connector 9" o:spid="_x0000_s1026" type="#_x0000_t32" style="position:absolute;margin-left:118.35pt;margin-top:23.3pt;width:38.4pt;height:0;z-index:251667456;visibility:visible;mso-wrap-style:square;mso-width-percent:0;mso-height-percent:0;mso-wrap-distance-left:9pt;mso-wrap-distance-top:0;mso-wrap-distance-right:9pt;mso-wrap-distance-bottom:0;mso-position-horizontal:absolute;mso-position-horizontal-relative:text;mso-position-vertical:absolute;mso-position-vertical-relative:text;mso-width-percent:0;mso-height-percent:0;mso-width-relative:margin;mso-height-relative:margin" o:gfxdata="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" strokecolor="black [3040]">
                 <v:stroke endarrow="open"/>
               </v:shape>
             </w:pict>
@@ -943,15 +938,7 @@
         <w:pStyle w:val="ListParagraph"/>
       </w:pPr>
       <w:r>
-        <w:t xml:space="preserve">1) Factor </w:t>
-      </w:r>
-      <w:proofErr w:type="gramStart"/>
-      <w:r>
-        <w:t>A</w:t>
-      </w:r>
-      <w:proofErr w:type="gramEnd"/>
-      <w:r>
-        <w:t xml:space="preserve"> (Detergent) </w:t>
+        <w:t xml:space="preserve">1) Factor A (Detergent) </w:t>
       </w:r>
     </w:p>
     <w:p>
@@ -1264,7 +1251,6 @@
                 <w:color w:val="000000"/>
               </w:rPr>
             </w:pPr>
-            <w:proofErr w:type="spellStart"/>
             <w:r>
               <w:rPr>
                 <w:rFonts w:ascii="Calibri" w:eastAsia="Times New Roman" w:hAnsi="Calibri" w:cs="Times New Roman"/>
@@ -1274,7 +1260,6 @@
               </w:rPr>
               <w:t>df</w:t>
             </w:r>
-            <w:proofErr w:type="spellEnd"/>
           </w:p>
         </w:tc>
         <w:tc>
@@ -1417,19 +1402,8 @@
                 <w:iCs/>
                 <w:color w:val="000000"/>
               </w:rPr>
-              <w:t xml:space="preserve">F </w:t>
-            </w:r>
-            <w:proofErr w:type="spellStart"/>
-            <w:r>
-              <w:rPr>
-                <w:rFonts w:ascii="Calibri" w:eastAsia="Times New Roman" w:hAnsi="Calibri" w:cs="Times New Roman"/>
-                <w:i/>
-                <w:iCs/>
-                <w:color w:val="000000"/>
-              </w:rPr>
-              <w:t>crit</w:t>
-            </w:r>
-            <w:proofErr w:type="spellEnd"/>
+              <w:t>F crit</w:t>
+            </w:r>
           </w:p>
         </w:tc>
       </w:tr>
@@ -2857,7 +2831,6 @@
                 <w:szCs w:val="20"/>
               </w:rPr>
             </w:pPr>
-            <w:proofErr w:type="spellStart"/>
             <w:r>
               <w:rPr>
                 <w:rFonts w:ascii="Calibri" w:eastAsia="Times New Roman" w:hAnsi="Calibri" w:cs="Times New Roman"/>
@@ -2869,7 +2842,6 @@
               </w:rPr>
               <w:t>df</w:t>
             </w:r>
-            <w:proofErr w:type="spellEnd"/>
           </w:p>
         </w:tc>
         <w:tc>
@@ -3028,21 +3000,8 @@
                 <w:sz w:val="20"/>
                 <w:szCs w:val="20"/>
               </w:rPr>
-              <w:t xml:space="preserve">F </w:t>
-            </w:r>
-            <w:proofErr w:type="spellStart"/>
-            <w:r>
-              <w:rPr>
-                <w:rFonts w:ascii="Calibri" w:eastAsia="Times New Roman" w:hAnsi="Calibri" w:cs="Times New Roman"/>
-                <w:i/>
-                <w:iCs/>
-                <w:color w:val="000000"/>
-                <w:sz w:val="20"/>
-                <w:szCs w:val="20"/>
-              </w:rPr>
-              <w:t>crit</w:t>
-            </w:r>
-            <w:proofErr w:type="spellEnd"/>
+              <w:t>F crit</w:t>
+            </w:r>
           </w:p>
         </w:tc>
       </w:tr>
@@ -4066,17 +4025,8 @@
           <w:i/>
           <w:iCs/>
         </w:rPr>
-        <w:t>F-</w:t>
-      </w:r>
-      <w:proofErr w:type="spellStart"/>
-      <w:r>
-        <w:rPr>
-          <w:i/>
-          <w:iCs/>
-        </w:rPr>
-        <w:t>crit</w:t>
-      </w:r>
-      <w:proofErr w:type="spellEnd"/>
+        <w:t>F-crit</w:t>
+      </w:r>
       <w:r>
         <w:t xml:space="preserve"> for the rows</w:t>
       </w:r>
@@ -4110,17 +4060,8 @@
           <w:i/>
           <w:iCs/>
         </w:rPr>
-        <w:t>F-</w:t>
-      </w:r>
-      <w:proofErr w:type="spellStart"/>
-      <w:r>
-        <w:rPr>
-          <w:i/>
-          <w:iCs/>
-        </w:rPr>
-        <w:t>crit</w:t>
-      </w:r>
-      <w:proofErr w:type="spellEnd"/>
+        <w:t>F-crit</w:t>
+      </w:r>
       <w:r>
         <w:t xml:space="preserve"> for the columns, we can’t reject t</w:t>
       </w:r>
@@ -4460,7 +4401,6 @@
                 <w:szCs w:val="20"/>
               </w:rPr>
             </w:pPr>
-            <w:proofErr w:type="spellStart"/>
             <w:r>
               <w:rPr>
                 <w:rFonts w:ascii="Calibri" w:eastAsia="Times New Roman" w:hAnsi="Calibri" w:cs="Times New Roman"/>
@@ -4472,7 +4412,6 @@
               </w:rPr>
               <w:t>df</w:t>
             </w:r>
-            <w:proofErr w:type="spellEnd"/>
           </w:p>
         </w:tc>
         <w:tc>
@@ -4631,21 +4570,8 @@
                 <w:sz w:val="20"/>
                 <w:szCs w:val="20"/>
               </w:rPr>
-              <w:t xml:space="preserve">F </w:t>
-            </w:r>
-            <w:proofErr w:type="spellStart"/>
-            <w:r>
-              <w:rPr>
-                <w:rFonts w:ascii="Calibri" w:eastAsia="Times New Roman" w:hAnsi="Calibri" w:cs="Times New Roman"/>
-                <w:i/>
-                <w:iCs/>
-                <w:color w:val="000000"/>
-                <w:sz w:val="20"/>
-                <w:szCs w:val="20"/>
-              </w:rPr>
-              <w:t>crit</w:t>
-            </w:r>
-            <w:proofErr w:type="spellEnd"/>
+              <w:t>F crit</w:t>
+            </w:r>
           </w:p>
         </w:tc>
       </w:tr>
@@ -5920,11 +5846,11 @@
       <w:r>
         <w:t xml:space="preserve">A study is being conducted to see if playing music in the background affects students’ performance. Two classes were chosen for the test: Class A with constant background music and Class B without music. Students were also divided into 3 age groups: 5-8 years, 9-13 years, </w:t>
       </w:r>
-      <w:proofErr w:type="gramStart"/>
-      <w:r>
-        <w:t>14</w:t>
-      </w:r>
-      <w:proofErr w:type="gramEnd"/>
+      <w:r>
+        <w:t>and 14</w:t>
+      </w:r>
+      <w:bookmarkStart w:id="0" w:name="_GoBack"/>
+      <w:bookmarkEnd w:id="0"/>
       <w:r>
         <w:t>-17 years.</w:t>
       </w:r>
@@ -6418,7 +6344,6 @@
                 <w:color w:val="000000"/>
               </w:rPr>
             </w:pPr>
-            <w:proofErr w:type="spellStart"/>
             <w:r>
               <w:rPr>
                 <w:rFonts w:ascii="Calibri" w:eastAsia="Times New Roman" w:hAnsi="Calibri" w:cs="Times New Roman"/>
@@ -6428,7 +6353,6 @@
               </w:rPr>
               <w:t>df</w:t>
             </w:r>
-            <w:proofErr w:type="spellEnd"/>
           </w:p>
         </w:tc>
         <w:tc>
@@ -6571,19 +6495,8 @@
                 <w:iCs/>
                 <w:color w:val="000000"/>
               </w:rPr>
-              <w:t xml:space="preserve">F </w:t>
-            </w:r>
-            <w:proofErr w:type="spellStart"/>
-            <w:r>
-              <w:rPr>
-                <w:rFonts w:ascii="Calibri" w:eastAsia="Times New Roman" w:hAnsi="Calibri" w:cs="Times New Roman"/>
-                <w:i/>
-                <w:iCs/>
-                <w:color w:val="000000"/>
-              </w:rPr>
-              <w:t>crit</w:t>
-            </w:r>
-            <w:proofErr w:type="spellEnd"/>
+              <w:t>F crit</w:t>
+            </w:r>
           </w:p>
         </w:tc>
       </w:tr>
@@ -7768,8 +7681,8 @@
       </w:pPr>
     </w:p>
     <w:sectPr>
-      <w:headerReference w:type="default" r:id="rId8"/>
-      <w:footerReference w:type="default" r:id="rId9"/>
+      <w:headerReference w:type="default" r:id="rId7"/>
+      <w:footerReference w:type="default" r:id="rId8"/>
       <w:pgSz w:w="12240" w:h="15840"/>
       <w:pgMar w:top="1134" w:right="850" w:bottom="1134" w:left="1701" w:header="720" w:footer="720" w:gutter="0"/>
       <w:cols w:space="720"/>
@@ -7780,7 +7693,7 @@
 </file>
 
 <file path=word/endnotes.xml><?xml version="1.0" encoding="utf-8"?>
-<w:endnotes xmlns:wpc="http://schemas.microsoft.com/office/word/2010/wordprocessingCanvas" xmlns:mc="http://schemas.openxmlformats.org/markup-compatibility/2006" xmlns:o="urn:schemas-microsoft-com:office:office" xmlns:r="http://schemas.openxmlformats.org/officeDocument/2006/relationships" xmlns:m="http://schemas.openxmlformats.org/officeDocument/2006/math" xmlns:v="urn:schemas-microsoft-com:vml" xmlns:wp14="http://schemas.microsoft.com/office/word/2010/wordprocessingDrawing" xmlns:wp="http://schemas.openxmlformats.org/drawingml/2006/wordprocessingDrawing" xmlns:w10="urn:schemas-microsoft-com:office:word" xmlns:w="http://schemas.openxmlformats.org/wordprocessingml/2006/main" xmlns:w14="http://schemas.microsoft.com/office/word/2010/wordml" xmlns:wpg="http://schemas.microsoft.com/office/word/2010/wordprocessingGroup" xmlns:wpi="http://schemas.microsoft.com/office/word/2010/wordprocessingInk" xmlns:wne="http://schemas.microsoft.com/office/word/2006/wordml" xmlns:wps="http://schemas.microsoft.com/office/word/2010/wordprocessingShape" mc:Ignorable="w14 wp14">
+<w:endnotes xmlns:wpc="http://schemas.microsoft.com/office/word/2010/wordprocessingCanvas" xmlns:mc="http://schemas.openxmlformats.org/markup-compatibility/2006" xmlns:o="urn:schemas-microsoft-com:office:office" xmlns:r="http://schemas.openxmlformats.org/officeDocument/2006/relationships" xmlns:m="http://schemas.openxmlformats.org/officeDocument/2006/math" xmlns:v="urn:schemas-microsoft-com:vml" xmlns:wp14="http://schemas.microsoft.com/office/word/2010/wordprocessingDrawing" xmlns:wp="http://schemas.openxmlformats.org/drawingml/2006/wordprocessingDrawing" xmlns:w10="urn:schemas-microsoft-com:office:word" xmlns:w="http://schemas.openxmlformats.org/wordprocessingml/2006/main" xmlns:w14="http://schemas.microsoft.com/office/word/2010/wordml" xmlns:w15="http://schemas.microsoft.com/office/word/2012/wordml" xmlns:wpg="http://schemas.microsoft.com/office/word/2010/wordprocessingGroup" xmlns:wpi="http://schemas.microsoft.com/office/word/2010/wordprocessingInk" xmlns:wne="http://schemas.microsoft.com/office/word/2006/wordml" xmlns:wps="http://schemas.microsoft.com/office/word/2010/wordprocessingShape" mc:Ignorable="w14 w15 wp14">
   <w:endnote w:type="separator" w:id="-1">
     <w:p>
       <w:pPr>
@@ -7805,7 +7718,7 @@
 </file>
 
 <file path=word/footer1.xml><?xml version="1.0" encoding="utf-8"?>
-<w:ftr xmlns:wpc="http://schemas.microsoft.com/office/word/2010/wordprocessingCanvas" xmlns:mc="http://schemas.openxmlformats.org/markup-compatibility/2006" xmlns:o="urn:schemas-microsoft-com:office:office" xmlns:r="http://schemas.openxmlformats.org/officeDocument/2006/relationships" xmlns:m="http://schemas.openxmlformats.org/officeDocument/2006/math" xmlns:v="urn:schemas-microsoft-com:vml" xmlns:wp14="http://schemas.microsoft.com/office/word/2010/wordprocessingDrawing" xmlns:wp="http://schemas.openxmlformats.org/drawingml/2006/wordprocessingDrawing" xmlns:w10="urn:schemas-microsoft-com:office:word" xmlns:w="http://schemas.openxmlformats.org/wordprocessingml/2006/main" xmlns:w14="http://schemas.microsoft.com/office/word/2010/wordml" xmlns:wpg="http://schemas.microsoft.com/office/word/2010/wordprocessingGroup" xmlns:wpi="http://schemas.microsoft.com/office/word/2010/wordprocessingInk" xmlns:wne="http://schemas.microsoft.com/office/word/2006/wordml" xmlns:wps="http://schemas.microsoft.com/office/word/2010/wordprocessingShape" mc:Ignorable="w14 wp14">
+<w:ftr xmlns:wpc="http://schemas.microsoft.com/office/word/2010/wordprocessingCanvas" xmlns:mc="http://schemas.openxmlformats.org/markup-compatibility/2006" xmlns:o="urn:schemas-microsoft-com:office:office" xmlns:r="http://schemas.openxmlformats.org/officeDocument/2006/relationships" xmlns:m="http://schemas.openxmlformats.org/officeDocument/2006/math" xmlns:v="urn:schemas-microsoft-com:vml" xmlns:wp14="http://schemas.microsoft.com/office/word/2010/wordprocessingDrawing" xmlns:wp="http://schemas.openxmlformats.org/drawingml/2006/wordprocessingDrawing" xmlns:w10="urn:schemas-microsoft-com:office:word" xmlns:w="http://schemas.openxmlformats.org/wordprocessingml/2006/main" xmlns:w14="http://schemas.microsoft.com/office/word/2010/wordml" xmlns:w15="http://schemas.microsoft.com/office/word/2012/wordml" xmlns:wpg="http://schemas.microsoft.com/office/word/2010/wordprocessingGroup" xmlns:wpi="http://schemas.microsoft.com/office/word/2010/wordprocessingInk" xmlns:wne="http://schemas.microsoft.com/office/word/2006/wordml" xmlns:wps="http://schemas.microsoft.com/office/word/2010/wordprocessingShape" mc:Ignorable="w14 w15 wp14">
   <w:sdt>
     <w:sdtPr>
       <w:id w:val="451219724"/>
@@ -7838,7 +7751,7 @@
           <w:rPr>
             <w:noProof/>
           </w:rPr>
-          <w:t>1</w:t>
+          <w:t>3</w:t>
         </w:r>
         <w:r>
           <w:rPr>
@@ -7858,7 +7771,7 @@
 </file>
 
 <file path=word/footnotes.xml><?xml version="1.0" encoding="utf-8"?>
-<w:footnotes xmlns:wpc="http://schemas.microsoft.com/office/word/2010/wordprocessingCanvas" xmlns:mc="http://schemas.openxmlformats.org/markup-compatibility/2006" xmlns:o="urn:schemas-microsoft-com:office:office" xmlns:r="http://schemas.openxmlformats.org/officeDocument/2006/relationships" xmlns:m="http://schemas.openxmlformats.org/officeDocument/2006/math" xmlns:v="urn:schemas-microsoft-com:vml" xmlns:wp14="http://schemas.microsoft.com/office/word/2010/wordprocessingDrawing" xmlns:wp="http://schemas.openxmlformats.org/drawingml/2006/wordprocessingDrawing" xmlns:w10="urn:schemas-microsoft-com:office:word" xmlns:w="http://schemas.openxmlformats.org/wordprocessingml/2006/main" xmlns:w14="http://schemas.microsoft.com/office/word/2010/wordml" xmlns:wpg="http://schemas.microsoft.com/office/word/2010/wordprocessingGroup" xmlns:wpi="http://schemas.microsoft.com/office/word/2010/wordprocessingInk" xmlns:wne="http://schemas.microsoft.com/office/word/2006/wordml" xmlns:wps="http://schemas.microsoft.com/office/word/2010/wordprocessingShape" mc:Ignorable="w14 wp14">
+<w:footnotes xmlns:wpc="http://schemas.microsoft.com/office/word/2010/wordprocessingCanvas" xmlns:mc="http://schemas.openxmlformats.org/markup-compatibility/2006" xmlns:o="urn:schemas-microsoft-com:office:office" xmlns:r="http://schemas.openxmlformats.org/officeDocument/2006/relationships" xmlns:m="http://schemas.openxmlformats.org/officeDocument/2006/math" xmlns:v="urn:schemas-microsoft-com:vml" xmlns:wp14="http://schemas.microsoft.com/office/word/2010/wordprocessingDrawing" xmlns:wp="http://schemas.openxmlformats.org/drawingml/2006/wordprocessingDrawing" xmlns:w10="urn:schemas-microsoft-com:office:word" xmlns:w="http://schemas.openxmlformats.org/wordprocessingml/2006/main" xmlns:w14="http://schemas.microsoft.com/office/word/2010/wordml" xmlns:w15="http://schemas.microsoft.com/office/word/2012/wordml" xmlns:wpg="http://schemas.microsoft.com/office/word/2010/wordprocessingGroup" xmlns:wpi="http://schemas.microsoft.com/office/word/2010/wordprocessingInk" xmlns:wne="http://schemas.microsoft.com/office/word/2006/wordml" xmlns:wps="http://schemas.microsoft.com/office/word/2010/wordprocessingShape" mc:Ignorable="w14 w15 wp14">
   <w:footnote w:type="separator" w:id="-1">
     <w:p>
       <w:pPr>
@@ -7883,7 +7796,7 @@
 </file>
 
 <file path=word/header1.xml><?xml version="1.0" encoding="utf-8"?>
-<w:hdr xmlns:wpc="http://schemas.microsoft.com/office/word/2010/wordprocessingCanvas" xmlns:mc="http://schemas.openxmlformats.org/markup-compatibility/2006" xmlns:o="urn:schemas-microsoft-com:office:office" xmlns:r="http://schemas.openxmlformats.org/officeDocument/2006/relationships" xmlns:m="http://schemas.openxmlformats.org/officeDocument/2006/math" xmlns:v="urn:schemas-microsoft-com:vml" xmlns:wp14="http://schemas.microsoft.com/office/word/2010/wordprocessingDrawing" xmlns:wp="http://schemas.openxmlformats.org/drawingml/2006/wordprocessingDrawing" xmlns:w10="urn:schemas-microsoft-com:office:word" xmlns:w="http://schemas.openxmlformats.org/wordprocessingml/2006/main" xmlns:w14="http://schemas.microsoft.com/office/word/2010/wordml" xmlns:wpg="http://schemas.microsoft.com/office/word/2010/wordprocessingGroup" xmlns:wpi="http://schemas.microsoft.com/office/word/2010/wordprocessingInk" xmlns:wne="http://schemas.microsoft.com/office/word/2006/wordml" xmlns:wps="http://schemas.microsoft.com/office/word/2010/wordprocessingShape" mc:Ignorable="w14 wp14">
+<w:hdr xmlns:wpc="http://schemas.microsoft.com/office/word/2010/wordprocessingCanvas" xmlns:mc="http://schemas.openxmlformats.org/markup-compatibility/2006" xmlns:o="urn:schemas-microsoft-com:office:office" xmlns:r="http://schemas.openxmlformats.org/officeDocument/2006/relationships" xmlns:m="http://schemas.openxmlformats.org/officeDocument/2006/math" xmlns:v="urn:schemas-microsoft-com:vml" xmlns:wp14="http://schemas.microsoft.com/office/word/2010/wordprocessingDrawing" xmlns:wp="http://schemas.openxmlformats.org/drawingml/2006/wordprocessingDrawing" xmlns:w10="urn:schemas-microsoft-com:office:word" xmlns:w="http://schemas.openxmlformats.org/wordprocessingml/2006/main" xmlns:w14="http://schemas.microsoft.com/office/word/2010/wordml" xmlns:w15="http://schemas.microsoft.com/office/word/2012/wordml" xmlns:wpg="http://schemas.microsoft.com/office/word/2010/wordprocessingGroup" xmlns:wpi="http://schemas.microsoft.com/office/word/2010/wordprocessingInk" xmlns:wne="http://schemas.microsoft.com/office/word/2006/wordml" xmlns:wps="http://schemas.microsoft.com/office/word/2010/wordprocessingShape" mc:Ignorable="w14 w15 wp14">
   <w:p>
     <w:pPr>
       <w:pStyle w:val="Header"/>
@@ -7939,8 +7852,8 @@
 </file>
 
 <file path=word/numbering.xml><?xml version="1.0" encoding="utf-8"?>
-<w:numbering xmlns:wpc="http://schemas.microsoft.com/office/word/2010/wordprocessingCanvas" xmlns:mc="http://schemas.openxmlformats.org/markup-compatibility/2006" xmlns:o="urn:schemas-microsoft-com:office:office" xmlns:r="http://schemas.openxmlformats.org/officeDocument/2006/relationships" xmlns:m="http://schemas.openxmlformats.org/officeDocument/2006/math" xmlns:v="urn:schemas-microsoft-com:vml" xmlns:wp14="http://schemas.microsoft.com/office/word/2010/wordprocessingDrawing" xmlns:wp="http://schemas.openxmlformats.org/drawingml/2006/wordprocessingDrawing" xmlns:w10="urn:schemas-microsoft-com:office:word" xmlns:w="http://schemas.openxmlformats.org/wordprocessingml/2006/main" xmlns:w14="http://schemas.microsoft.com/office/word/2010/wordml" xmlns:wpg="http://schemas.microsoft.com/office/word/2010/wordprocessingGroup" xmlns:wpi="http://schemas.microsoft.com/office/word/2010/wordprocessingInk" xmlns:wne="http://schemas.microsoft.com/office/word/2006/wordml" xmlns:wps="http://schemas.microsoft.com/office/word/2010/wordprocessingShape" mc:Ignorable="w14 wp14">
-  <w:abstractNum w:abstractNumId="0">
+<w:numbering xmlns:wpc="http://schemas.microsoft.com/office/word/2010/wordprocessingCanvas" xmlns:mc="http://schemas.openxmlformats.org/markup-compatibility/2006" xmlns:o="urn:schemas-microsoft-com:office:office" xmlns:r="http://schemas.openxmlformats.org/officeDocument/2006/relationships" xmlns:m="http://schemas.openxmlformats.org/officeDocument/2006/math" xmlns:v="urn:schemas-microsoft-com:vml" xmlns:wp14="http://schemas.microsoft.com/office/word/2010/wordprocessingDrawing" xmlns:wp="http://schemas.openxmlformats.org/drawingml/2006/wordprocessingDrawing" xmlns:w10="urn:schemas-microsoft-com:office:word" xmlns:w="http://schemas.openxmlformats.org/wordprocessingml/2006/main" xmlns:w14="http://schemas.microsoft.com/office/word/2010/wordml" xmlns:w15="http://schemas.microsoft.com/office/word/2012/wordml" xmlns:wpg="http://schemas.microsoft.com/office/word/2010/wordprocessingGroup" xmlns:wpi="http://schemas.microsoft.com/office/word/2010/wordprocessingInk" xmlns:wne="http://schemas.microsoft.com/office/word/2006/wordml" xmlns:wps="http://schemas.microsoft.com/office/word/2010/wordprocessingShape" mc:Ignorable="w14 w15 wp14">
+  <w:abstractNum w:abstractNumId="0" w15:restartNumberingAfterBreak="0">
     <w:nsid w:val="03A508F1"/>
     <w:multiLevelType w:val="hybridMultilevel"/>
     <w:tmpl w:val="E21E165A"/>
@@ -8029,7 +7942,7 @@
       </w:pPr>
     </w:lvl>
   </w:abstractNum>
-  <w:abstractNum w:abstractNumId="1">
+  <w:abstractNum w:abstractNumId="1" w15:restartNumberingAfterBreak="0">
     <w:nsid w:val="0C3C1A3D"/>
     <w:multiLevelType w:val="hybridMultilevel"/>
     <w:tmpl w:val="243A10CE"/>
@@ -8118,7 +8031,7 @@
       </w:pPr>
     </w:lvl>
   </w:abstractNum>
-  <w:abstractNum w:abstractNumId="2">
+  <w:abstractNum w:abstractNumId="2" w15:restartNumberingAfterBreak="0">
     <w:nsid w:val="0E5175D5"/>
     <w:multiLevelType w:val="hybridMultilevel"/>
     <w:tmpl w:val="05DAF5E8"/>
@@ -8207,7 +8120,7 @@
       </w:pPr>
     </w:lvl>
   </w:abstractNum>
-  <w:abstractNum w:abstractNumId="3">
+  <w:abstractNum w:abstractNumId="3" w15:restartNumberingAfterBreak="0">
     <w:nsid w:val="162D7180"/>
     <w:multiLevelType w:val="hybridMultilevel"/>
     <w:tmpl w:val="AA54F486"/>
@@ -8296,7 +8209,7 @@
       </w:pPr>
     </w:lvl>
   </w:abstractNum>
-  <w:abstractNum w:abstractNumId="4">
+  <w:abstractNum w:abstractNumId="4" w15:restartNumberingAfterBreak="0">
     <w:nsid w:val="23C33323"/>
     <w:multiLevelType w:val="hybridMultilevel"/>
     <w:tmpl w:val="EA10FF70"/>
@@ -8436,7 +8349,7 @@
       </w:rPr>
     </w:lvl>
   </w:abstractNum>
-  <w:abstractNum w:abstractNumId="5">
+  <w:abstractNum w:abstractNumId="5" w15:restartNumberingAfterBreak="0">
     <w:nsid w:val="328E249D"/>
     <w:multiLevelType w:val="hybridMultilevel"/>
     <w:tmpl w:val="66A09168"/>
@@ -8525,7 +8438,7 @@
       </w:pPr>
     </w:lvl>
   </w:abstractNum>
-  <w:abstractNum w:abstractNumId="6">
+  <w:abstractNum w:abstractNumId="6" w15:restartNumberingAfterBreak="0">
     <w:nsid w:val="3D95448F"/>
     <w:multiLevelType w:val="hybridMultilevel"/>
     <w:tmpl w:val="05AE54AE"/>
@@ -8614,7 +8527,7 @@
       </w:pPr>
     </w:lvl>
   </w:abstractNum>
-  <w:abstractNum w:abstractNumId="7">
+  <w:abstractNum w:abstractNumId="7" w15:restartNumberingAfterBreak="0">
     <w:nsid w:val="470B2777"/>
     <w:multiLevelType w:val="hybridMultilevel"/>
     <w:tmpl w:val="9EE6611A"/>
@@ -8703,7 +8616,7 @@
       </w:pPr>
     </w:lvl>
   </w:abstractNum>
-  <w:abstractNum w:abstractNumId="8">
+  <w:abstractNum w:abstractNumId="8" w15:restartNumberingAfterBreak="0">
     <w:nsid w:val="5F935F29"/>
     <w:multiLevelType w:val="hybridMultilevel"/>
     <w:tmpl w:val="F8E05444"/>
@@ -8843,7 +8756,7 @@
       </w:rPr>
     </w:lvl>
   </w:abstractNum>
-  <w:abstractNum w:abstractNumId="9">
+  <w:abstractNum w:abstractNumId="9" w15:restartNumberingAfterBreak="0">
     <w:nsid w:val="60170BA8"/>
     <w:multiLevelType w:val="hybridMultilevel"/>
     <w:tmpl w:val="39D4D318"/>
@@ -8932,7 +8845,7 @@
       </w:pPr>
     </w:lvl>
   </w:abstractNum>
-  <w:abstractNum w:abstractNumId="10">
+  <w:abstractNum w:abstractNumId="10" w15:restartNumberingAfterBreak="0">
     <w:nsid w:val="60382025"/>
     <w:multiLevelType w:val="hybridMultilevel"/>
     <w:tmpl w:val="2310A27E"/>
@@ -9021,7 +8934,7 @@
       </w:pPr>
     </w:lvl>
   </w:abstractNum>
-  <w:abstractNum w:abstractNumId="11">
+  <w:abstractNum w:abstractNumId="11" w15:restartNumberingAfterBreak="0">
     <w:nsid w:val="631272B5"/>
     <w:multiLevelType w:val="hybridMultilevel"/>
     <w:tmpl w:val="ADE0D7D4"/>
@@ -9110,7 +9023,7 @@
       </w:pPr>
     </w:lvl>
   </w:abstractNum>
-  <w:abstractNum w:abstractNumId="12">
+  <w:abstractNum w:abstractNumId="12" w15:restartNumberingAfterBreak="0">
     <w:nsid w:val="63532F29"/>
     <w:multiLevelType w:val="hybridMultilevel"/>
     <w:tmpl w:val="C9148E12"/>
@@ -9250,7 +9163,7 @@
       </w:rPr>
     </w:lvl>
   </w:abstractNum>
-  <w:abstractNum w:abstractNumId="13">
+  <w:abstractNum w:abstractNumId="13" w15:restartNumberingAfterBreak="0">
     <w:nsid w:val="6DED63A5"/>
     <w:multiLevelType w:val="hybridMultilevel"/>
     <w:tmpl w:val="DDF0DF98"/>
@@ -9339,7 +9252,7 @@
       </w:pPr>
     </w:lvl>
   </w:abstractNum>
-  <w:abstractNum w:abstractNumId="14">
+  <w:abstractNum w:abstractNumId="14" w15:restartNumberingAfterBreak="0">
     <w:nsid w:val="741B74E7"/>
     <w:multiLevelType w:val="hybridMultilevel"/>
     <w:tmpl w:val="7AA2F5CE"/>
@@ -9428,7 +9341,7 @@
       </w:pPr>
     </w:lvl>
   </w:abstractNum>
-  <w:abstractNum w:abstractNumId="15">
+  <w:abstractNum w:abstractNumId="15" w15:restartNumberingAfterBreak="0">
     <w:nsid w:val="78C15586"/>
     <w:multiLevelType w:val="hybridMultilevel"/>
     <w:tmpl w:val="B3BA621A"/>
@@ -9569,7 +9482,7 @@
 </file>
 
 <file path=word/styles.xml><?xml version="1.0" encoding="utf-8"?>
-<w:styles xmlns:mc="http://schemas.openxmlformats.org/markup-compatibility/2006" xmlns:r="http://schemas.openxmlformats.org/officeDocument/2006/relationships" xmlns:w="http://schemas.openxmlformats.org/wordprocessingml/2006/main" xmlns:w14="http://schemas.microsoft.com/office/word/2010/wordml" mc:Ignorable="w14">
+<w:styles xmlns:mc="http://schemas.openxmlformats.org/markup-compatibility/2006" xmlns:r="http://schemas.openxmlformats.org/officeDocument/2006/relationships" xmlns:w="http://schemas.openxmlformats.org/wordprocessingml/2006/main" xmlns:w14="http://schemas.microsoft.com/office/word/2010/wordml" xmlns:w15="http://schemas.microsoft.com/office/word/2012/wordml" mc:Ignorable="w14 w15">
   <w:docDefaults>
     <w:rPrDefault>
       <w:rPr>
@@ -9585,466 +9498,378 @@
       </w:pPr>
     </w:pPrDefault>
   </w:docDefaults>
-  <w:latentStyles w:defLockedState="0" w:defUIPriority="99" w:defSemiHidden="1" w:defUnhideWhenUsed="1" w:defQFormat="0" w:count="267">
-    <w:lsdException w:name="Normal" w:semiHidden="0" w:uiPriority="0" w:unhideWhenUsed="0" w:qFormat="1"/>
-    <w:lsdException w:name="heading 1" w:semiHidden="0" w:uiPriority="9" w:unhideWhenUsed="0" w:qFormat="1"/>
-    <w:lsdException w:name="heading 2" w:uiPriority="9" w:qFormat="1"/>
-    <w:lsdException w:name="heading 3" w:uiPriority="9" w:qFormat="1"/>
-    <w:lsdException w:name="heading 4" w:uiPriority="9" w:qFormat="1"/>
-    <w:lsdException w:name="heading 5" w:uiPriority="9" w:qFormat="1"/>
-    <w:lsdException w:name="heading 6" w:uiPriority="9" w:qFormat="1"/>
-    <w:lsdException w:name="heading 7" w:uiPriority="9" w:qFormat="1"/>
-    <w:lsdException w:name="heading 8" w:uiPriority="9" w:qFormat="1"/>
-    <w:lsdException w:name="heading 9" w:uiPriority="9" w:qFormat="1"/>
-    <w:lsdException w:name="toc 1" w:uiPriority="39"/>
-    <w:lsdException w:name="toc 2" w:uiPriority="39"/>
-    <w:lsdException w:name="toc 3" w:uiPriority="39"/>
-    <w:lsdException w:name="toc 4" w:uiPriority="39"/>
-    <w:lsdException w:name="toc 5" w:uiPriority="39"/>
-    <w:lsdException w:name="toc 6" w:uiPriority="39"/>
-    <w:lsdException w:name="toc 7" w:uiPriority="39"/>
-    <w:lsdException w:name="toc 8" w:uiPriority="39"/>
-    <w:lsdException w:name="toc 9" w:uiPriority="39"/>
-    <w:lsdException w:name="caption" w:uiPriority="35" w:qFormat="1"/>
-    <w:lsdException w:name="Title" w:semiHidden="0" w:uiPriority="10" w:unhideWhenUsed="0" w:qFormat="1"/>
-    <w:lsdException w:name="Default Paragraph Font" w:uiPriority="1"/>
-    <w:lsdException w:name="Subtitle" w:semiHidden="0" w:uiPriority="11" w:unhideWhenUsed="0" w:qFormat="1"/>
-    <w:lsdException w:name="Strong" w:semiHidden="0" w:uiPriority="22" w:unhideWhenUsed="0" w:qFormat="1"/>
-    <w:lsdException w:name="Emphasis" w:semiHidden="0" w:uiPriority="20" w:unhideWhenUsed="0" w:qFormat="1"/>
-    <w:lsdException w:name="Table Grid" w:semiHidden="0" w:uiPriority="59" w:unhideWhenUsed="0"/>
-    <w:lsdException w:name="Placeholder Text" w:unhideWhenUsed="0"/>
-    <w:lsdException w:name="No Spacing" w:semiHidden="0" w:uiPriority="1" w:unhideWhenUsed="0" w:qFormat="1"/>
-    <w:lsdException w:name="Light Shading" w:semiHidden="0" w:uiPriority="60" w:unhideWhenUsed="0"/>
-    <w:lsdException w:name="Light List" w:semiHidden="0" w:uiPriority="61" w:unhideWhenUsed="0"/>
-    <w:lsdException w:name="Light Grid" w:semiHidden="0" w:uiPriority="62" w:unhideWhenUsed="0"/>
-    <w:lsdException w:name="Medium Shading 1" w:semiHidden="0" w:uiPriority="63" w:unhideWhenUsed="0"/>
-    <w:lsdException w:name="Medium Shading 2" w:semiHidden="0" w:uiPriority="64" w:unhideWhenUsed="0"/>
-    <w:lsdException w:name="Medium List 1" w:semiHidden="0" w:uiPriority="65" w:unhideWhenUsed="0"/>
-    <w:lsdException w:name="Medium List 2" w:semiHidden="0" w:uiPriority="66" w:unhideWhenUsed="0"/>
-    <w:lsdException w:name="Medium Grid 1" w:semiHidden="0" w:uiPriority="67" w:unhideWhenUsed="0"/>
-    <w:lsdException w:name="Medium Grid 2" w:semiHidden="0" w:uiPriority="68" w:unhideWhenUsed="0"/>
-    <w:lsdException w:name="Medium Grid 3" w:semiHidden="0" w:uiPriority="69" w:unhideWhenUsed="0"/>
-    <w:lsdException w:name="Dark List" w:semiHidden="0" w:uiPriority="70" w:unhideWhenUsed="0"/>
-    <w:lsdException w:name="Colorful Shading" w:semiHidden="0" w:uiPriority="71" w:unhideWhenUsed="0"/>
-    <w:lsdException w:name="Colorful List" w:semiHidden="0" w:uiPriority="72" w:unhideWhenUsed="0"/>
-    <w:lsdException w:name="Colorful Grid" w:semiHidden="0" w:uiPriority="73" w:unhideWhenUsed="0"/>
-    <w:lsdException w:name="Light Shading Accent 1" w:semiHidden="0" w:uiPriority="60" w:unhideWhenUsed="0"/>
-    <w:lsdException w:name="Light List Accent 1" w:semiHidden="0" w:uiPriority="61" w:unhideWhenUsed="0"/>
-    <w:lsdException w:name="Light Grid Accent 1" w:semiHidden="0" w:uiPriority="62" w:unhideWhenUsed="0"/>
-    <w:lsdException w:name="Medium Shading 1 Accent 1" w:semiHidden="0" w:uiPriority="63" w:unhideWhenUsed="0"/>
-    <w:lsdException w:name="Medium Shading 2 Accent 1" w:semiHidden="0" w:uiPriority="64" w:unhideWhenUsed="0"/>
-    <w:lsdException w:name="Medium List 1 Accent 1" w:semiHidden="0" w:uiPriority="65" w:unhideWhenUsed="0"/>
-    <w:lsdException w:name="Revision" w:unhideWhenUsed="0"/>
-    <w:lsdException w:name="List Paragraph" w:semiHidden="0" w:uiPriority="34" w:unhideWhenUsed="0" w:qFormat="1"/>
-    <w:lsdException w:name="Quote" w:semiHidden="0" w:uiPriority="29" w:unhideWhenUsed="0" w:qFormat="1"/>
-    <w:lsdException w:name="Intense Quote" w:semiHidden="0" w:uiPriority="30" w:unhideWhenUsed="0" w:qFormat="1"/>
-    <w:lsdException w:name="Medium List 2 Accent 1" w:semiHidden="0" w:uiPriority="66" w:unhideWhenUsed="0"/>
-    <w:lsdException w:name="Medium Grid 1 Accent 1" w:semiHidden="0" w:uiPriority="67" w:unhideWhenUsed="0"/>
-    <w:lsdException w:name="Medium Grid 2 Accent 1" w:semiHidden="0" w:uiPriority="68" w:unhideWhenUsed="0"/>
-    <w:lsdException w:name="Medium Grid 3 Accent 1" w:semiHidden="0" w:uiPriority="69" w:unhideWhenUsed="0"/>
-    <w:lsdException w:name="Dark List Accent 1" w:semiHidden="0" w:uiPriority="70" w:unhideWhenUsed="0"/>
-    <w:lsdException w:name="Colorful Shading Accent 1" w:semiHidden="0" w:uiPriority="71" w:unhideWhenUsed="0"/>
-    <w:lsdException w:name="Colorful List Accent 1" w:semiHidden="0" w:uiPriority="72" w:unhideWhenUsed="0"/>
-    <w:lsdException w:name="Colorful Grid Accent 1" w:semiHidden="0" w:uiPriority="73" w:unhideWhenUsed="0"/>
-    <w:lsdException w:name="Light Shading Accent 2" w:semiHidden="0" w:uiPriority="60" w:unhideWhenUsed="0"/>
-    <w:lsdException w:name="Light List Accent 2" w:semiHidden="0" w:uiPriority="61" w:unhideWhenUsed="0"/>
-    <w:lsdException w:name="Light Grid Accent 2" w:semiHidden="0" w:uiPriority="62" w:unhideWhenUsed="0"/>
-    <w:lsdException w:name="Medium Shading 1 Accent 2" w:semiHidden="0" w:uiPriority="63" w:unhideWhenUsed="0"/>
-    <w:lsdException w:name="Medium Shading 2 Accent 2" w:semiHidden="0" w:uiPriority="64" w:unhideWhenUsed="0"/>
-    <w:lsdException w:name="Medium List 1 Accent 2" w:semiHidden="0" w:uiPriority="65" w:unhideWhenUsed="0"/>
-    <w:lsdException w:name="Medium List 2 Accent 2" w:semiHidden="0" w:uiPriority="66" w:unhideWhenUsed="0"/>
-    <w:lsdException w:name="Medium Grid 1 Accent 2" w:semiHidden="0" w:uiPriority="67" w:unhideWhenUsed="0"/>
-    <w:lsdException w:name="Medium Grid 2 Accent 2" w:semiHidden="0" w:uiPriority="68" w:unhideWhenUsed="0"/>
-    <w:lsdException w:name="Medium Grid 3 Accent 2" w:semiHidden="0" w:uiPriority="69" w:unhideWhenUsed="0"/>
-    <w:lsdException w:name="Dark List Accent 2" w:semiHidden="0" w:uiPriority="70" w:unhideWhenUsed="0"/>
-    <w:lsdException w:name="Colorful Shading Accent 2" w:semiHidden="0" w:uiPriority="71" w:unhideWhenUsed="0"/>
-    <w:lsdException w:name="Colorful List Accent 2" w:semiHidden="0" w:uiPriority="72" w:unhideWhenUsed="0"/>
-    <w:lsdException w:name="Colorful Grid Accent 2" w:semiHidden="0" w:uiPriority="73" w:unhideWhenUsed="0"/>
-    <w:lsdException w:name="Light Shading Accent 3" w:semiHidden="0" w:uiPriority="60" w:unhideWhenUsed="0"/>
-    <w:lsdException w:name="Light List Accent 3" w:semiHidden="0" w:uiPriority="61" w:unhideWhenUsed="0"/>
-    <w:lsdException w:name="Light Grid Accent 3" w:semiHidden="0" w:uiPriority="62" w:unhideWhenUsed="0"/>
-    <w:lsdException w:name="Medium Shading 1 Accent 3" w:semiHidden="0" w:uiPriority="63" w:unhideWhenUsed="0"/>
-    <w:lsdException w:name="Medium Shading 2 Accent 3" w:semiHidden="0" w:uiPriority="64" w:unhideWhenUsed="0"/>
-    <w:lsdException w:name="Medium List 1 Accent 3" w:semiHidden="0" w:uiPriority="65" w:unhideWhenUsed="0"/>
-    <w:lsdException w:name="Medium List 2 Accent 3" w:semiHidden="0" w:uiPriority="66" w:unhideWhenUsed="0"/>
-    <w:lsdException w:name="Medium Grid 1 Accent 3" w:semiHidden="0" w:uiPriority="67" w:unhideWhenUsed="0"/>
-    <w:lsdException w:name="Medium Grid 2 Accent 3" w:semiHidden="0" w:uiPriority="68" w:unhideWhenUsed="0"/>
-    <w:lsdException w:name="Medium Grid 3 Accent 3" w:semiHidden="0" w:uiPriority="69" w:unhideWhenUsed="0"/>
-    <w:lsdException w:name="Dark List Accent 3" w:semiHidden="0" w:uiPriority="70" w:unhideWhenUsed="0"/>
-    <w:lsdException w:name="Colorful Shading Accent 3" w:semiHidden="0" w:uiPriority="71" w:unhideWhenUsed="0"/>
-    <w:lsdException w:name="Colorful List Accent 3" w:semiHidden="0" w:uiPriority="72" w:unhideWhenUsed="0"/>
-    <w:lsdException w:name="Colorful Grid Accent 3" w:semiHidden="0" w:uiPriority="73" w:unhideWhenUsed="0"/>
-    <w:lsdException w:name="Light Shading Accent 4" w:semiHidden="0" w:uiPriority="60" w:unhideWhenUsed="0"/>
-    <w:lsdException w:name="Light List Accent 4" w:semiHidden="0" w:uiPriority="61" w:unhideWhenUsed="0"/>
-    <w:lsdException w:name="Light Grid Accent 4" w:semiHidden="0" w:uiPriority="62" w:unhideWhenUsed="0"/>
-    <w:lsdException w:name="Medium Shading 1 Accent 4" w:semiHidden="0" w:uiPriority="63" w:unhideWhenUsed="0"/>
-    <w:lsdException w:name="Medium Shading 2 Accent 4" w:semiHidden="0" w:uiPriority="64" w:unhideWhenUsed="0"/>
-    <w:lsdException w:name="Medium List 1 Accent 4" w:semiHidden="0" w:uiPriority="65" w:unhideWhenUsed="0"/>
-    <w:lsdException w:name="Medium List 2 Accent 4" w:semiHidden="0" w:uiPriority="66" w:unhideWhenUsed="0"/>
-    <w:lsdException w:name="Medium Grid 1 Accent 4" w:semiHidden="0" w:uiPriority="67" w:unhideWhenUsed="0"/>
-    <w:lsdException w:name="Medium Grid 2 Accent 4" w:semiHidden="0" w:uiPriority="68" w:unhideWhenUsed="0"/>
-    <w:lsdException w:name="Medium Grid 3 Accent 4" w:semiHidden="0" w:uiPriority="69" w:unhideWhenUsed="0"/>
-    <w:lsdException w:name="Dark List Accent 4" w:semiHidden="0" w:uiPriority="70" w:unhideWhenUsed="0"/>
-    <w:lsdException w:name="Colorful Shading Accent 4" w:semiHidden="0" w:uiPriority="71" w:unhideWhenUsed="0"/>
-    <w:lsdException w:name="Colorful List Accent 4" w:semiHidden="0" w:uiPriority="72" w:unhideWhenUsed="0"/>
-    <w:lsdException w:name="Colorful Grid Accent 4" w:semiHidden="0" w:uiPriority="73" w:unhideWhenUsed="0"/>
-    <w:lsdException w:name="Light Shading Accent 5" w:semiHidden="0" w:uiPriority="60" w:unhideWhenUsed="0"/>
-    <w:lsdException w:name="Light List Accent 5" w:semiHidden="0" w:uiPriority="61" w:unhideWhenUsed="0"/>
-    <w:lsdException w:name="Light Grid Accent 5" w:semiHidden="0" w:uiPriority="62" w:unhideWhenUsed="0"/>
-    <w:lsdException w:name="Medium Shading 1 Accent 5" w:semiHidden="0" w:uiPriority="63" w:unhideWhenUsed="0"/>
-    <w:lsdException w:name="Medium Shading 2 Accent 5" w:semiHidden="0" w:uiPriority="64" w:unhideWhenUsed="0"/>
-    <w:lsdException w:name="Medium List 1 Accent 5" w:semiHidden="0" w:uiPriority="65" w:unhideWhenUsed="0"/>
-    <w:lsdException w:name="Medium List 2 Accent 5" w:semiHidden="0" w:uiPriority="66" w:unhideWhenUsed="0"/>
-    <w:lsdException w:name="Medium Grid 1 Accent 5" w:semiHidden="0" w:uiPriority="67" w:unhideWhenUsed="0"/>
-    <w:lsdException w:name="Medium Grid 2 Accent 5" w:semiHidden="0" w:uiPriority="68" w:unhideWhenUsed="0"/>
-    <w:lsdException w:name="Medium Grid 3 Accent 5" w:semiHidden="0" w:uiPriority="69" w:unhideWhenUsed="0"/>
-    <w:lsdException w:name="Dark List Accent 5" w:semiHidden="0" w:uiPriority="70" w:unhideWhenUsed="0"/>
-    <w:lsdException w:name="Colorful Shading Accent 5" w:semiHidden="0" w:uiPriority="71" w:unhideWhenUsed="0"/>
-    <w:lsdException w:name="Colorful List Accent 5" w:semiHidden="0" w:uiPriority="72" w:unhideWhenUsed="0"/>
-    <w:lsdException w:name="Colorful Grid Accent 5" w:semiHidden="0" w:uiPriority="73" w:unhideWhenUsed="0"/>
-    <w:lsdException w:name="Light Shading Accent 6" w:semiHidden="0" w:uiPriority="60" w:unhideWhenUsed="0"/>
-    <w:lsdException w:name="Light List Accent 6" w:semiHidden="0" w:uiPriority="61" w:unhideWhenUsed="0"/>
-    <w:lsdException w:name="Light Grid Accent 6" w:semiHidden="0" w:uiPriority="62" w:unhideWhenUsed="0"/>
-    <w:lsdException w:name="Medium Shading 1 Accent 6" w:semiHidden="0" w:uiPriority="63" w:unhideWhenUsed="0"/>
-    <w:lsdException w:name="Medium Shading 2 Accent 6" w:semiHidden="0" w:uiPriority="64" w:unhideWhenUsed="0"/>
-    <w:lsdException w:name="Medium List 1 Accent 6" w:semiHidden="0" w:uiPriority="65" w:unhideWhenUsed="0"/>
-    <w:lsdException w:name="Medium List 2 Accent 6" w:semiHidden="0" w:uiPriority="66" w:unhideWhenUsed="0"/>
-    <w:lsdException w:name="Medium Grid 1 Accent 6" w:semiHidden="0" w:uiPriority="67" w:unhideWhenUsed="0"/>
-    <w:lsdException w:name="Medium Grid 2 Accent 6" w:semiHidden="0" w:uiPriority="68" w:unhideWhenUsed="0"/>
-    <w:lsdException w:name="Medium Grid 3 Accent 6" w:semiHidden="0" w:uiPriority="69" w:unhideWhenUsed="0"/>
-    <w:lsdException w:name="Dark List Accent 6" w:semiHidden="0" w:uiPriority="70" w:unhideWhenUsed="0"/>
-    <w:lsdException w:name="Colorful Shading Accent 6" w:semiHidden="0" w:uiPriority="71" w:unhideWhenUsed="0"/>
-    <w:lsdException w:name="Colorful List Accent 6" w:semiHidden="0" w:uiPriority="72" w:unhideWhenUsed="0"/>
-    <w:lsdException w:name="Colorful Grid Accent 6" w:semiHidden="0" w:uiPriority="73" w:unhideWhenUsed="0"/>
-    <w:lsdException w:name="Subtle Emphasis" w:semiHidden="0" w:uiPriority="19" w:unhideWhenUsed="0" w:qFormat="1"/>
-    <w:lsdException w:name="Intense Emphasis" w:semiHidden="0" w:uiPriority="21" w:unhideWhenUsed="0" w:qFormat="1"/>
-    <w:lsdException w:name="Subtle Reference" w:semiHidden="0" w:uiPriority="31" w:unhideWhenUsed="0" w:qFormat="1"/>
-    <w:lsdException w:name="Intense Reference" w:semiHidden="0" w:uiPriority="32" w:unhideWhenUsed="0" w:qFormat="1"/>
-    <w:lsdException w:name="Book Title" w:semiHidden="0" w:uiPriority="33" w:unhideWhenUsed="0" w:qFormat="1"/>
-    <w:lsdException w:name="Bibliography" w:uiPriority="37"/>
-    <w:lsdException w:name="TOC Heading" w:uiPriority="39" w:qFormat="1"/>
-  </w:latentStyles>
-  <w:style w:type="paragraph" w:default="1" w:styleId="Normal">
-    <w:name w:val="Normal"/>
-    <w:qFormat/>
-  </w:style>
-  <w:style w:type="character" w:default="1" w:styleId="DefaultParagraphFont">
-    <w:name w:val="Default Paragraph Font"/>
-    <w:uiPriority w:val="1"/>
-    <w:semiHidden/>
-    <w:unhideWhenUsed/>
-  </w:style>
-  <w:style w:type="table" w:default="1" w:styleId="TableNormal">
-    <w:name w:val="Normal Table"/>
-    <w:uiPriority w:val="99"/>
-    <w:semiHidden/>
-    <w:unhideWhenUsed/>
-    <w:tblPr>
-      <w:tblInd w:w="0" w:type="dxa"/>
-      <w:tblCellMar>
-        <w:top w:w="0" w:type="dxa"/>
-        <w:left w:w="108" w:type="dxa"/>
-        <w:bottom w:w="0" w:type="dxa"/>
-        <w:right w:w="108" w:type="dxa"/>
-      </w:tblCellMar>
-    </w:tblPr>
-  </w:style>
-  <w:style w:type="numbering" w:default="1" w:styleId="NoList">
-    <w:name w:val="No List"/>
-    <w:uiPriority w:val="99"/>
-    <w:semiHidden/>
-    <w:unhideWhenUsed/>
-  </w:style>
-  <w:style w:type="paragraph" w:styleId="Header">
-    <w:name w:val="header"/>
-    <w:basedOn w:val="Normal"/>
-    <w:link w:val="HeaderChar"/>
-    <w:uiPriority w:val="99"/>
-    <w:unhideWhenUsed/>
-    <w:rsid w:val="00F61147"/>
-    <w:pPr>
-      <w:tabs>
-        <w:tab w:val="center" w:pos="4844"/>
-        <w:tab w:val="right" w:pos="9689"/>
-      </w:tabs>
-      <w:spacing w:after="0" w:line="240" w:lineRule="auto"/>
-    </w:pPr>
-  </w:style>
-  <w:style w:type="character" w:customStyle="1" w:styleId="HeaderChar">
-    <w:name w:val="Header Char"/>
-    <w:basedOn w:val="DefaultParagraphFont"/>
-    <w:link w:val="Header"/>
-    <w:uiPriority w:val="99"/>
-    <w:rsid w:val="00F61147"/>
-  </w:style>
-  <w:style w:type="paragraph" w:styleId="Footer">
-    <w:name w:val="footer"/>
-    <w:basedOn w:val="Normal"/>
-    <w:link w:val="FooterChar"/>
-    <w:uiPriority w:val="99"/>
-    <w:unhideWhenUsed/>
-    <w:rsid w:val="00F61147"/>
-    <w:pPr>
-      <w:tabs>
-        <w:tab w:val="center" w:pos="4844"/>
-        <w:tab w:val="right" w:pos="9689"/>
-      </w:tabs>
-      <w:spacing w:after="0" w:line="240" w:lineRule="auto"/>
-    </w:pPr>
-  </w:style>
-  <w:style w:type="character" w:customStyle="1" w:styleId="FooterChar">
-    <w:name w:val="Footer Char"/>
-    <w:basedOn w:val="DefaultParagraphFont"/>
-    <w:link w:val="Footer"/>
-    <w:uiPriority w:val="99"/>
-    <w:rsid w:val="00F61147"/>
-  </w:style>
-  <w:style w:type="paragraph" w:styleId="BalloonText">
-    <w:name w:val="Balloon Text"/>
-    <w:basedOn w:val="Normal"/>
-    <w:link w:val="BalloonTextChar"/>
-    <w:uiPriority w:val="99"/>
-    <w:semiHidden/>
-    <w:unhideWhenUsed/>
-    <w:rsid w:val="00F61147"/>
-    <w:pPr>
-      <w:spacing w:after="0" w:line="240" w:lineRule="auto"/>
-    </w:pPr>
-    <w:rPr>
-      <w:rFonts w:ascii="Tahoma" w:hAnsi="Tahoma" w:cs="Tahoma"/>
-      <w:sz w:val="16"/>
-      <w:szCs w:val="16"/>
-    </w:rPr>
-  </w:style>
-  <w:style w:type="character" w:customStyle="1" w:styleId="BalloonTextChar">
-    <w:name w:val="Balloon Text Char"/>
-    <w:basedOn w:val="DefaultParagraphFont"/>
-    <w:link w:val="BalloonText"/>
-    <w:uiPriority w:val="99"/>
-    <w:semiHidden/>
-    <w:rsid w:val="00F61147"/>
-    <w:rPr>
-      <w:rFonts w:ascii="Tahoma" w:hAnsi="Tahoma" w:cs="Tahoma"/>
-      <w:sz w:val="16"/>
-      <w:szCs w:val="16"/>
-    </w:rPr>
-  </w:style>
-  <w:style w:type="paragraph" w:styleId="ListParagraph">
-    <w:name w:val="List Paragraph"/>
-    <w:basedOn w:val="Normal"/>
-    <w:uiPriority w:val="34"/>
-    <w:qFormat/>
-    <w:rsid w:val="00F61147"/>
-    <w:pPr>
-      <w:ind w:left="720"/>
-      <w:contextualSpacing/>
-    </w:pPr>
-  </w:style>
-  <w:style w:type="character" w:styleId="Emphasis">
-    <w:name w:val="Emphasis"/>
-    <w:basedOn w:val="DefaultParagraphFont"/>
-    <w:uiPriority w:val="20"/>
-    <w:qFormat/>
-    <w:rsid w:val="005523D6"/>
-    <w:rPr>
-      <w:i/>
-      <w:iCs/>
-    </w:rPr>
-  </w:style>
-  <w:style w:type="paragraph" w:styleId="NormalWeb">
-    <w:name w:val="Normal (Web)"/>
-    <w:basedOn w:val="Normal"/>
-    <w:uiPriority w:val="99"/>
-    <w:semiHidden/>
-    <w:unhideWhenUsed/>
-    <w:rsid w:val="005523D6"/>
-    <w:pPr>
-      <w:spacing w:before="100" w:beforeAutospacing="1" w:after="100" w:afterAutospacing="1" w:line="240" w:lineRule="auto"/>
-    </w:pPr>
-    <w:rPr>
-      <w:rFonts w:ascii="Times New Roman" w:eastAsia="Times New Roman" w:hAnsi="Times New Roman" w:cs="Times New Roman"/>
-      <w:sz w:val="24"/>
-      <w:szCs w:val="24"/>
-    </w:rPr>
-  </w:style>
-  <w:style w:type="character" w:customStyle="1" w:styleId="mjx-char">
-    <w:name w:val="mjx-char"/>
-    <w:basedOn w:val="DefaultParagraphFont"/>
-    <w:rsid w:val="005523D6"/>
-  </w:style>
-  <w:style w:type="character" w:customStyle="1" w:styleId="mjxassistivemathml">
-    <w:name w:val="mjx_assistive_mathml"/>
-    <w:basedOn w:val="DefaultParagraphFont"/>
-    <w:rsid w:val="005523D6"/>
-  </w:style>
-  <w:style w:type="character" w:styleId="PlaceholderText">
-    <w:name w:val="Placeholder Text"/>
-    <w:basedOn w:val="DefaultParagraphFont"/>
-    <w:uiPriority w:val="99"/>
-    <w:semiHidden/>
-    <w:rsid w:val="008D054B"/>
-    <w:rPr>
-      <w:color w:val="808080"/>
-    </w:rPr>
-  </w:style>
-</w:styles>
-</file>
-
-<file path=word/stylesWithEffects.xml><?xml version="1.0" encoding="utf-8"?>
-<w:styles xmlns:wpc="http://schemas.microsoft.com/office/word/2010/wordprocessingCanvas" xmlns:mc="http://schemas.openxmlformats.org/markup-compatibility/2006" xmlns:o="urn:schemas-microsoft-com:office:office" xmlns:r="http://schemas.openxmlformats.org/officeDocument/2006/relationships" xmlns:m="http://schemas.openxmlformats.org/officeDocument/2006/math" xmlns:v="urn:schemas-microsoft-com:vml" xmlns:wp14="http://schemas.microsoft.com/office/word/2010/wordprocessingDrawing" xmlns:wp="http://schemas.openxmlformats.org/drawingml/2006/wordprocessingDrawing" xmlns:w10="urn:schemas-microsoft-com:office:word" xmlns:w="http://schemas.openxmlformats.org/wordprocessingml/2006/main" xmlns:w14="http://schemas.microsoft.com/office/word/2010/wordml" xmlns:wpg="http://schemas.microsoft.com/office/word/2010/wordprocessingGroup" xmlns:wpi="http://schemas.microsoft.com/office/word/2010/wordprocessingInk" xmlns:wne="http://schemas.microsoft.com/office/word/2006/wordml" xmlns:wps="http://schemas.microsoft.com/office/word/2010/wordprocessingShape" mc:Ignorable="w14 wp14">
-  <w:docDefaults>
-    <w:rPrDefault>
-      <w:rPr>
-        <w:rFonts w:asciiTheme="minorHAnsi" w:eastAsiaTheme="minorHAnsi" w:hAnsiTheme="minorHAnsi" w:cstheme="minorBidi"/>
-        <w:sz w:val="22"/>
-        <w:szCs w:val="22"/>
-        <w:lang w:val="en-US" w:eastAsia="en-US" w:bidi="ar-SA"/>
-      </w:rPr>
-    </w:rPrDefault>
-    <w:pPrDefault>
-      <w:pPr>
-        <w:spacing w:after="200" w:line="276" w:lineRule="auto"/>
-      </w:pPr>
-    </w:pPrDefault>
-  </w:docDefaults>
-  <w:latentStyles w:defLockedState="0" w:defUIPriority="99" w:defSemiHidden="1" w:defUnhideWhenUsed="1" w:defQFormat="0" w:count="267">
-    <w:lsdException w:name="Normal" w:semiHidden="0" w:uiPriority="0" w:unhideWhenUsed="0" w:qFormat="1"/>
-    <w:lsdException w:name="heading 1" w:semiHidden="0" w:uiPriority="9" w:unhideWhenUsed="0" w:qFormat="1"/>
-    <w:lsdException w:name="heading 2" w:uiPriority="9" w:qFormat="1"/>
-    <w:lsdException w:name="heading 3" w:uiPriority="9" w:qFormat="1"/>
-    <w:lsdException w:name="heading 4" w:uiPriority="9" w:qFormat="1"/>
-    <w:lsdException w:name="heading 5" w:uiPriority="9" w:qFormat="1"/>
-    <w:lsdException w:name="heading 6" w:uiPriority="9" w:qFormat="1"/>
-    <w:lsdException w:name="heading 7" w:uiPriority="9" w:qFormat="1"/>
-    <w:lsdException w:name="heading 8" w:uiPriority="9" w:qFormat="1"/>
-    <w:lsdException w:name="heading 9" w:uiPriority="9" w:qFormat="1"/>
-    <w:lsdException w:name="toc 1" w:uiPriority="39"/>
-    <w:lsdException w:name="toc 2" w:uiPriority="39"/>
-    <w:lsdException w:name="toc 3" w:uiPriority="39"/>
-    <w:lsdException w:name="toc 4" w:uiPriority="39"/>
-    <w:lsdException w:name="toc 5" w:uiPriority="39"/>
-    <w:lsdException w:name="toc 6" w:uiPriority="39"/>
-    <w:lsdException w:name="toc 7" w:uiPriority="39"/>
-    <w:lsdException w:name="toc 8" w:uiPriority="39"/>
-    <w:lsdException w:name="toc 9" w:uiPriority="39"/>
-    <w:lsdException w:name="caption" w:uiPriority="35" w:qFormat="1"/>
-    <w:lsdException w:name="Title" w:semiHidden="0" w:uiPriority="10" w:unhideWhenUsed="0" w:qFormat="1"/>
-    <w:lsdException w:name="Default Paragraph Font" w:uiPriority="1"/>
-    <w:lsdException w:name="Subtitle" w:semiHidden="0" w:uiPriority="11" w:unhideWhenUsed="0" w:qFormat="1"/>
-    <w:lsdException w:name="Strong" w:semiHidden="0" w:uiPriority="22" w:unhideWhenUsed="0" w:qFormat="1"/>
-    <w:lsdException w:name="Emphasis" w:semiHidden="0" w:uiPriority="20" w:unhideWhenUsed="0" w:qFormat="1"/>
-    <w:lsdException w:name="Table Grid" w:semiHidden="0" w:uiPriority="59" w:unhideWhenUsed="0"/>
-    <w:lsdException w:name="Placeholder Text" w:unhideWhenUsed="0"/>
-    <w:lsdException w:name="No Spacing" w:semiHidden="0" w:uiPriority="1" w:unhideWhenUsed="0" w:qFormat="1"/>
-    <w:lsdException w:name="Light Shading" w:semiHidden="0" w:uiPriority="60" w:unhideWhenUsed="0"/>
-    <w:lsdException w:name="Light List" w:semiHidden="0" w:uiPriority="61" w:unhideWhenUsed="0"/>
-    <w:lsdException w:name="Light Grid" w:semiHidden="0" w:uiPriority="62" w:unhideWhenUsed="0"/>
-    <w:lsdException w:name="Medium Shading 1" w:semiHidden="0" w:uiPriority="63" w:unhideWhenUsed="0"/>
-    <w:lsdException w:name="Medium Shading 2" w:semiHidden="0" w:uiPriority="64" w:unhideWhenUsed="0"/>
-    <w:lsdException w:name="Medium List 1" w:semiHidden="0" w:uiPriority="65" w:unhideWhenUsed="0"/>
-    <w:lsdException w:name="Medium List 2" w:semiHidden="0" w:uiPriority="66" w:unhideWhenUsed="0"/>
-    <w:lsdException w:name="Medium Grid 1" w:semiHidden="0" w:uiPriority="67" w:unhideWhenUsed="0"/>
-    <w:lsdException w:name="Medium Grid 2" w:semiHidden="0" w:uiPriority="68" w:unhideWhenUsed="0"/>
-    <w:lsdException w:name="Medium Grid 3" w:semiHidden="0" w:uiPriority="69" w:unhideWhenUsed="0"/>
-    <w:lsdException w:name="Dark List" w:semiHidden="0" w:uiPriority="70" w:unhideWhenUsed="0"/>
-    <w:lsdException w:name="Colorful Shading" w:semiHidden="0" w:uiPriority="71" w:unhideWhenUsed="0"/>
-    <w:lsdException w:name="Colorful List" w:semiHidden="0" w:uiPriority="72" w:unhideWhenUsed="0"/>
-    <w:lsdException w:name="Colorful Grid" w:semiHidden="0" w:uiPriority="73" w:unhideWhenUsed="0"/>
-    <w:lsdException w:name="Light Shading Accent 1" w:semiHidden="0" w:uiPriority="60" w:unhideWhenUsed="0"/>
-    <w:lsdException w:name="Light List Accent 1" w:semiHidden="0" w:uiPriority="61" w:unhideWhenUsed="0"/>
-    <w:lsdException w:name="Light Grid Accent 1" w:semiHidden="0" w:uiPriority="62" w:unhideWhenUsed="0"/>
-    <w:lsdException w:name="Medium Shading 1 Accent 1" w:semiHidden="0" w:uiPriority="63" w:unhideWhenUsed="0"/>
-    <w:lsdException w:name="Medium Shading 2 Accent 1" w:semiHidden="0" w:uiPriority="64" w:unhideWhenUsed="0"/>
-    <w:lsdException w:name="Medium List 1 Accent 1" w:semiHidden="0" w:uiPriority="65" w:unhideWhenUsed="0"/>
-    <w:lsdException w:name="Revision" w:unhideWhenUsed="0"/>
-    <w:lsdException w:name="List Paragraph" w:semiHidden="0" w:uiPriority="34" w:unhideWhenUsed="0" w:qFormat="1"/>
-    <w:lsdException w:name="Quote" w:semiHidden="0" w:uiPriority="29" w:unhideWhenUsed="0" w:qFormat="1"/>
-    <w:lsdException w:name="Intense Quote" w:semiHidden="0" w:uiPriority="30" w:unhideWhenUsed="0" w:qFormat="1"/>
-    <w:lsdException w:name="Medium List 2 Accent 1" w:semiHidden="0" w:uiPriority="66" w:unhideWhenUsed="0"/>
-    <w:lsdException w:name="Medium Grid 1 Accent 1" w:semiHidden="0" w:uiPriority="67" w:unhideWhenUsed="0"/>
-    <w:lsdException w:name="Medium Grid 2 Accent 1" w:semiHidden="0" w:uiPriority="68" w:unhideWhenUsed="0"/>
-    <w:lsdException w:name="Medium Grid 3 Accent 1" w:semiHidden="0" w:uiPriority="69" w:unhideWhenUsed="0"/>
-    <w:lsdException w:name="Dark List Accent 1" w:semiHidden="0" w:uiPriority="70" w:unhideWhenUsed="0"/>
-    <w:lsdException w:name="Colorful Shading Accent 1" w:semiHidden="0" w:uiPriority="71" w:unhideWhenUsed="0"/>
-    <w:lsdException w:name="Colorful List Accent 1" w:semiHidden="0" w:uiPriority="72" w:unhideWhenUsed="0"/>
-    <w:lsdException w:name="Colorful Grid Accent 1" w:semiHidden="0" w:uiPriority="73" w:unhideWhenUsed="0"/>
-    <w:lsdException w:name="Light Shading Accent 2" w:semiHidden="0" w:uiPriority="60" w:unhideWhenUsed="0"/>
-    <w:lsdException w:name="Light List Accent 2" w:semiHidden="0" w:uiPriority="61" w:unhideWhenUsed="0"/>
-    <w:lsdException w:name="Light Grid Accent 2" w:semiHidden="0" w:uiPriority="62" w:unhideWhenUsed="0"/>
-    <w:lsdException w:name="Medium Shading 1 Accent 2" w:semiHidden="0" w:uiPriority="63" w:unhideWhenUsed="0"/>
-    <w:lsdException w:name="Medium Shading 2 Accent 2" w:semiHidden="0" w:uiPriority="64" w:unhideWhenUsed="0"/>
-    <w:lsdException w:name="Medium List 1 Accent 2" w:semiHidden="0" w:uiPriority="65" w:unhideWhenUsed="0"/>
-    <w:lsdException w:name="Medium List 2 Accent 2" w:semiHidden="0" w:uiPriority="66" w:unhideWhenUsed="0"/>
-    <w:lsdException w:name="Medium Grid 1 Accent 2" w:semiHidden="0" w:uiPriority="67" w:unhideWhenUsed="0"/>
-    <w:lsdException w:name="Medium Grid 2 Accent 2" w:semiHidden="0" w:uiPriority="68" w:unhideWhenUsed="0"/>
-    <w:lsdException w:name="Medium Grid 3 Accent 2" w:semiHidden="0" w:uiPriority="69" w:unhideWhenUsed="0"/>
-    <w:lsdException w:name="Dark List Accent 2" w:semiHidden="0" w:uiPriority="70" w:unhideWhenUsed="0"/>
-    <w:lsdException w:name="Colorful Shading Accent 2" w:semiHidden="0" w:uiPriority="71" w:unhideWhenUsed="0"/>
-    <w:lsdException w:name="Colorful List Accent 2" w:semiHidden="0" w:uiPriority="72" w:unhideWhenUsed="0"/>
-    <w:lsdException w:name="Colorful Grid Accent 2" w:semiHidden="0" w:uiPriority="73" w:unhideWhenUsed="0"/>
-    <w:lsdException w:name="Light Shading Accent 3" w:semiHidden="0" w:uiPriority="60" w:unhideWhenUsed="0"/>
-    <w:lsdException w:name="Light List Accent 3" w:semiHidden="0" w:uiPriority="61" w:unhideWhenUsed="0"/>
-    <w:lsdException w:name="Light Grid Accent 3" w:semiHidden="0" w:uiPriority="62" w:unhideWhenUsed="0"/>
-    <w:lsdException w:name="Medium Shading 1 Accent 3" w:semiHidden="0" w:uiPriority="63" w:unhideWhenUsed="0"/>
-    <w:lsdException w:name="Medium Shading 2 Accent 3" w:semiHidden="0" w:uiPriority="64" w:unhideWhenUsed="0"/>
-    <w:lsdException w:name="Medium List 1 Accent 3" w:semiHidden="0" w:uiPriority="65" w:unhideWhenUsed="0"/>
-    <w:lsdException w:name="Medium List 2 Accent 3" w:semiHidden="0" w:uiPriority="66" w:unhideWhenUsed="0"/>
-    <w:lsdException w:name="Medium Grid 1 Accent 3" w:semiHidden="0" w:uiPriority="67" w:unhideWhenUsed="0"/>
-    <w:lsdException w:name="Medium Grid 2 Accent 3" w:semiHidden="0" w:uiPriority="68" w:unhideWhenUsed="0"/>
-    <w:lsdException w:name="Medium Grid 3 Accent 3" w:semiHidden="0" w:uiPriority="69" w:unhideWhenUsed="0"/>
-    <w:lsdException w:name="Dark List Accent 3" w:semiHidden="0" w:uiPriority="70" w:unhideWhenUsed="0"/>
-    <w:lsdException w:name="Colorful Shading Accent 3" w:semiHidden="0" w:uiPriority="71" w:unhideWhenUsed="0"/>
-    <w:lsdException w:name="Colorful List Accent 3" w:semiHidden="0" w:uiPriority="72" w:unhideWhenUsed="0"/>
-    <w:lsdException w:name="Colorful Grid Accent 3" w:semiHidden="0" w:uiPriority="73" w:unhideWhenUsed="0"/>
-    <w:lsdException w:name="Light Shading Accent 4" w:semiHidden="0" w:uiPriority="60" w:unhideWhenUsed="0"/>
-    <w:lsdException w:name="Light List Accent 4" w:semiHidden="0" w:uiPriority="61" w:unhideWhenUsed="0"/>
-    <w:lsdException w:name="Light Grid Accent 4" w:semiHidden="0" w:uiPriority="62" w:unhideWhenUsed="0"/>
-    <w:lsdException w:name="Medium Shading 1 Accent 4" w:semiHidden="0" w:uiPriority="63" w:unhideWhenUsed="0"/>
-    <w:lsdException w:name="Medium Shading 2 Accent 4" w:semiHidden="0" w:uiPriority="64" w:unhideWhenUsed="0"/>
-    <w:lsdException w:name="Medium List 1 Accent 4" w:semiHidden="0" w:uiPriority="65" w:unhideWhenUsed="0"/>
-    <w:lsdException w:name="Medium List 2 Accent 4" w:semiHidden="0" w:uiPriority="66" w:unhideWhenUsed="0"/>
-    <w:lsdException w:name="Medium Grid 1 Accent 4" w:semiHidden="0" w:uiPriority="67" w:unhideWhenUsed="0"/>
-    <w:lsdException w:name="Medium Grid 2 Accent 4" w:semiHidden="0" w:uiPriority="68" w:unhideWhenUsed="0"/>
-    <w:lsdException w:name="Medium Grid 3 Accent 4" w:semiHidden="0" w:uiPriority="69" w:unhideWhenUsed="0"/>
-    <w:lsdException w:name="Dark List Accent 4" w:semiHidden="0" w:uiPriority="70" w:unhideWhenUsed="0"/>
-    <w:lsdException w:name="Colorful Shading Accent 4" w:semiHidden="0" w:uiPriority="71" w:unhideWhenUsed="0"/>
-    <w:lsdException w:name="Colorful List Accent 4" w:semiHidden="0" w:uiPriority="72" w:unhideWhenUsed="0"/>
-    <w:lsdException w:name="Colorful Grid Accent 4" w:semiHidden="0" w:uiPriority="73" w:unhideWhenUsed="0"/>
-    <w:lsdException w:name="Light Shading Accent 5" w:semiHidden="0" w:uiPriority="60" w:unhideWhenUsed="0"/>
-    <w:lsdException w:name="Light List Accent 5" w:semiHidden="0" w:uiPriority="61" w:unhideWhenUsed="0"/>
-    <w:lsdException w:name="Light Grid Accent 5" w:semiHidden="0" w:uiPriority="62" w:unhideWhenUsed="0"/>
-    <w:lsdException w:name="Medium Shading 1 Accent 5" w:semiHidden="0" w:uiPriority="63" w:unhideWhenUsed="0"/>
-    <w:lsdException w:name="Medium Shading 2 Accent 5" w:semiHidden="0" w:uiPriority="64" w:unhideWhenUsed="0"/>
-    <w:lsdException w:name="Medium List 1 Accent 5" w:semiHidden="0" w:uiPriority="65" w:unhideWhenUsed="0"/>
-    <w:lsdException w:name="Medium List 2 Accent 5" w:semiHidden="0" w:uiPriority="66" w:unhideWhenUsed="0"/>
-    <w:lsdException w:name="Medium Grid 1 Accent 5" w:semiHidden="0" w:uiPriority="67" w:unhideWhenUsed="0"/>
-    <w:lsdException w:name="Medium Grid 2 Accent 5" w:semiHidden="0" w:uiPriority="68" w:unhideWhenUsed="0"/>
-    <w:lsdException w:name="Medium Grid 3 Accent 5" w:semiHidden="0" w:uiPriority="69" w:unhideWhenUsed="0"/>
-    <w:lsdException w:name="Dark List Accent 5" w:semiHidden="0" w:uiPriority="70" w:unhideWhenUsed="0"/>
-    <w:lsdException w:name="Colorful Shading Accent 5" w:semiHidden="0" w:uiPriority="71" w:unhideWhenUsed="0"/>
-    <w:lsdException w:name="Colorful List Accent 5" w:semiHidden="0" w:uiPriority="72" w:unhideWhenUsed="0"/>
-    <w:lsdException w:name="Colorful Grid Accent 5" w:semiHidden="0" w:uiPriority="73" w:unhideWhenUsed="0"/>
-    <w:lsdException w:name="Light Shading Accent 6" w:semiHidden="0" w:uiPriority="60" w:unhideWhenUsed="0"/>
-    <w:lsdException w:name="Light List Accent 6" w:semiHidden="0" w:uiPriority="61" w:unhideWhenUsed="0"/>
-    <w:lsdException w:name="Light Grid Accent 6" w:semiHidden="0" w:uiPriority="62" w:unhideWhenUsed="0"/>
-    <w:lsdException w:name="Medium Shading 1 Accent 6" w:semiHidden="0" w:uiPriority="63" w:unhideWhenUsed="0"/>
-    <w:lsdException w:name="Medium Shading 2 Accent 6" w:semiHidden="0" w:uiPriority="64" w:unhideWhenUsed="0"/>
-    <w:lsdException w:name="Medium List 1 Accent 6" w:semiHidden="0" w:uiPriority="65" w:unhideWhenUsed="0"/>
-    <w:lsdException w:name="Medium List 2 Accent 6" w:semiHidden="0" w:uiPriority="66" w:unhideWhenUsed="0"/>
-    <w:lsdException w:name="Medium Grid 1 Accent 6" w:semiHidden="0" w:uiPriority="67" w:unhideWhenUsed="0"/>
-    <w:lsdException w:name="Medium Grid 2 Accent 6" w:semiHidden="0" w:uiPriority="68" w:unhideWhenUsed="0"/>
-    <w:lsdException w:name="Medium Grid 3 Accent 6" w:semiHidden="0" w:uiPriority="69" w:unhideWhenUsed="0"/>
-    <w:lsdException w:name="Dark List Accent 6" w:semiHidden="0" w:uiPriority="70" w:unhideWhenUsed="0"/>
-    <w:lsdException w:name="Colorful Shading Accent 6" w:semiHidden="0" w:uiPriority="71" w:unhideWhenUsed="0"/>
-    <w:lsdException w:name="Colorful List Accent 6" w:semiHidden="0" w:uiPriority="72" w:unhideWhenUsed="0"/>
-    <w:lsdException w:name="Colorful Grid Accent 6" w:semiHidden="0" w:uiPriority="73" w:unhideWhenUsed="0"/>
-    <w:lsdException w:name="Subtle Emphasis" w:semiHidden="0" w:uiPriority="19" w:unhideWhenUsed="0" w:qFormat="1"/>
-    <w:lsdException w:name="Intense Emphasis" w:semiHidden="0" w:uiPriority="21" w:unhideWhenUsed="0" w:qFormat="1"/>
-    <w:lsdException w:name="Subtle Reference" w:semiHidden="0" w:uiPriority="31" w:unhideWhenUsed="0" w:qFormat="1"/>
-    <w:lsdException w:name="Intense Reference" w:semiHidden="0" w:uiPriority="32" w:unhideWhenUsed="0" w:qFormat="1"/>
-    <w:lsdException w:name="Book Title" w:semiHidden="0" w:uiPriority="33" w:unhideWhenUsed="0" w:qFormat="1"/>
-    <w:lsdException w:name="Bibliography" w:uiPriority="37"/>
-    <w:lsdException w:name="TOC Heading" w:uiPriority="39" w:qFormat="1"/>
+  <w:latentStyles w:defLockedState="0" w:defUIPriority="99" w:defSemiHidden="0" w:defUnhideWhenUsed="0" w:defQFormat="0" w:count="371">
+    <w:lsdException w:name="Normal" w:uiPriority="0" w:qFormat="1"/>
+    <w:lsdException w:name="heading 1" w:uiPriority="9" w:qFormat="1"/>
+    <w:lsdException w:name="heading 2" w:semiHidden="1" w:uiPriority="9" w:unhideWhenUsed="1" w:qFormat="1"/>
+    <w:lsdException w:name="heading 3" w:semiHidden="1" w:uiPriority="9" w:unhideWhenUsed="1" w:qFormat="1"/>
+    <w:lsdException w:name="heading 4" w:semiHidden="1" w:uiPriority="9" w:unhideWhenUsed="1" w:qFormat="1"/>
+    <w:lsdException w:name="heading 5" w:semiHidden="1" w:uiPriority="9" w:unhideWhenUsed="1" w:qFormat="1"/>
+    <w:lsdException w:name="heading 6" w:semiHidden="1" w:uiPriority="9" w:unhideWhenUsed="1" w:qFormat="1"/>
+    <w:lsdException w:name="heading 7" w:semiHidden="1" w:uiPriority="9" w:unhideWhenUsed="1" w:qFormat="1"/>
+    <w:lsdException w:name="heading 8" w:semiHidden="1" w:uiPriority="9" w:unhideWhenUsed="1" w:qFormat="1"/>
+    <w:lsdException w:name="heading 9" w:semiHidden="1" w:uiPriority="9" w:unhideWhenUsed="1" w:qFormat="1"/>
+    <w:lsdException w:name="index 1" w:semiHidden="1" w:unhideWhenUsed="1"/>
+    <w:lsdException w:name="index 2" w:semiHidden="1" w:unhideWhenUsed="1"/>
+    <w:lsdException w:name="index 3" w:semiHidden="1" w:unhideWhenUsed="1"/>
+    <w:lsdException w:name="index 4" w:semiHidden="1" w:unhideWhenUsed="1"/>
+    <w:lsdException w:name="index 5" w:semiHidden="1" w:unhideWhenUsed="1"/>
+    <w:lsdException w:name="index 6" w:semiHidden="1" w:unhideWhenUsed="1"/>
+    <w:lsdException w:name="index 7" w:semiHidden="1" w:unhideWhenUsed="1"/>
+    <w:lsdException w:name="index 8" w:semiHidden="1" w:unhideWhenUsed="1"/>
+    <w:lsdException w:name="index 9" w:semiHidden="1" w:unhideWhenUsed="1"/>
+    <w:lsdException w:name="toc 1" w:semiHidden="1" w:uiPriority="39" w:unhideWhenUsed="1"/>
+    <w:lsdException w:name="toc 2" w:semiHidden="1" w:uiPriority="39" w:unhideWhenUsed="1"/>
+    <w:lsdException w:name="toc 3" w:semiHidden="1" w:uiPriority="39" w:unhideWhenUsed="1"/>
+    <w:lsdException w:name="toc 4" w:semiHidden="1" w:uiPriority="39" w:unhideWhenUsed="1"/>
+    <w:lsdException w:name="toc 5" w:semiHidden="1" w:uiPriority="39" w:unhideWhenUsed="1"/>
+    <w:lsdException w:name="toc 6" w:semiHidden="1" w:uiPriority="39" w:unhideWhenUsed="1"/>
+    <w:lsdException w:name="toc 7" w:semiHidden="1" w:uiPriority="39" w:unhideWhenUsed="1"/>
+    <w:lsdException w:name="toc 8" w:semiHidden="1" w:uiPriority="39" w:unhideWhenUsed="1"/>
+    <w:lsdException w:name="toc 9" w:semiHidden="1" w:uiPriority="39" w:unhideWhenUsed="1"/>
+    <w:lsdException w:name="Normal Indent" w:semiHidden="1" w:unhideWhenUsed="1"/>
+    <w:lsdException w:name="footnote text" w:semiHidden="1" w:unhideWhenUsed="1"/>
+    <w:lsdException w:name="annotation text" w:semiHidden="1" w:unhideWhenUsed="1"/>
+    <w:lsdException w:name="header" w:semiHidden="1" w:unhideWhenUsed="1"/>
+    <w:lsdException w:name="footer" w:semiHidden="1" w:unhideWhenUsed="1"/>
+    <w:lsdException w:name="index heading" w:semiHidden="1" w:unhideWhenUsed="1"/>
+    <w:lsdException w:name="caption" w:semiHidden="1" w:uiPriority="35" w:unhideWhenUsed="1" w:qFormat="1"/>
+    <w:lsdException w:name="table of figures" w:semiHidden="1" w:unhideWhenUsed="1"/>
+    <w:lsdException w:name="envelope address" w:semiHidden="1" w:unhideWhenUsed="1"/>
+    <w:lsdException w:name="envelope return" w:semiHidden="1" w:unhideWhenUsed="1"/>
+    <w:lsdException w:name="footnote reference" w:semiHidden="1" w:unhideWhenUsed="1"/>
+    <w:lsdException w:name="annotation reference" w:semiHidden="1" w:unhideWhenUsed="1"/>
+    <w:lsdException w:name="line number" w:semiHidden="1" w:unhideWhenUsed="1"/>
+    <w:lsdException w:name="page number" w:semiHidden="1" w:unhideWhenUsed="1"/>
+    <w:lsdException w:name="endnote reference" w:semiHidden="1" w:unhideWhenUsed="1"/>
+    <w:lsdException w:name="endnote text" w:semiHidden="1" w:unhideWhenUsed="1"/>
+    <w:lsdException w:name="table of authorities" w:semiHidden="1" w:unhideWhenUsed="1"/>
+    <w:lsdException w:name="macro" w:semiHidden="1" w:unhideWhenUsed="1"/>
+    <w:lsdException w:name="toa heading" w:semiHidden="1" w:unhideWhenUsed="1"/>
+    <w:lsdException w:name="List" w:semiHidden="1" w:unhideWhenUsed="1"/>
+    <w:lsdException w:name="List Bullet" w:semiHidden="1" w:unhideWhenUsed="1"/>
+    <w:lsdException w:name="List Number" w:semiHidden="1" w:unhideWhenUsed="1"/>
+    <w:lsdException w:name="List 2" w:semiHidden="1" w:unhideWhenUsed="1"/>
+    <w:lsdException w:name="List 3" w:semiHidden="1" w:unhideWhenUsed="1"/>
+    <w:lsdException w:name="List 4" w:semiHidden="1" w:unhideWhenUsed="1"/>
+    <w:lsdException w:name="List 5" w:semiHidden="1" w:unhideWhenUsed="1"/>
+    <w:lsdException w:name="List Bullet 2" w:semiHidden="1" w:unhideWhenUsed="1"/>
+    <w:lsdException w:name="List Bullet 3" w:semiHidden="1" w:unhideWhenUsed="1"/>
+    <w:lsdException w:name="List Bullet 4" w:semiHidden="1" w:unhideWhenUsed="1"/>
+    <w:lsdException w:name="List Bullet 5" w:semiHidden="1" w:unhideWhenUsed="1"/>
+    <w:lsdException w:name="List Number 2" w:semiHidden="1" w:unhideWhenUsed="1"/>
+    <w:lsdException w:name="List Number 3" w:semiHidden="1" w:unhideWhenUsed="1"/>
+    <w:lsdException w:name="List Number 4" w:semiHidden="1" w:unhideWhenUsed="1"/>
+    <w:lsdException w:name="List Number 5" w:semiHidden="1" w:unhideWhenUsed="1"/>
+    <w:lsdException w:name="Title" w:uiPriority="10" w:qFormat="1"/>
+    <w:lsdException w:name="Closing" w:semiHidden="1" w:unhideWhenUsed="1"/>
+    <w:lsdException w:name="Signature" w:semiHidden="1" w:unhideWhenUsed="1"/>
+    <w:lsdException w:name="Default Paragraph Font" w:semiHidden="1" w:uiPriority="1" w:unhideWhenUsed="1"/>
+    <w:lsdException w:name="Body Text" w:semiHidden="1" w:unhideWhenUsed="1"/>
+    <w:lsdException w:name="Body Text Indent" w:semiHidden="1" w:unhideWhenUsed="1"/>
+    <w:lsdException w:name="List Continue" w:semiHidden="1" w:unhideWhenUsed="1"/>
+    <w:lsdException w:name="List Continue 2" w:semiHidden="1" w:unhideWhenUsed="1"/>
+    <w:lsdException w:name="List Continue 3" w:semiHidden="1" w:unhideWhenUsed="1"/>
+    <w:lsdException w:name="List Continue 4" w:semiHidden="1" w:unhideWhenUsed="1"/>
+    <w:lsdException w:name="List Continue 5" w:semiHidden="1" w:unhideWhenUsed="1"/>
+    <w:lsdException w:name="Message Header" w:semiHidden="1" w:unhideWhenUsed="1"/>
+    <w:lsdException w:name="Subtitle" w:uiPriority="11" w:qFormat="1"/>
+    <w:lsdException w:name="Salutation" w:semiHidden="1" w:unhideWhenUsed="1"/>
+    <w:lsdException w:name="Date" w:semiHidden="1" w:unhideWhenUsed="1"/>
+    <w:lsdException w:name="Body Text First Indent" w:semiHidden="1" w:unhideWhenUsed="1"/>
+    <w:lsdException w:name="Body Text First Indent 2" w:semiHidden="1" w:unhideWhenUsed="1"/>
+    <w:lsdException w:name="Note Heading" w:semiHidden="1" w:unhideWhenUsed="1"/>
+    <w:lsdException w:name="Body Text 2" w:semiHidden="1" w:unhideWhenUsed="1"/>
+    <w:lsdException w:name="Body Text 3" w:semiHidden="1" w:unhideWhenUsed="1"/>
+    <w:lsdException w:name="Body Text Indent 2" w:semiHidden="1" w:unhideWhenUsed="1"/>
+    <w:lsdException w:name="Body Text Indent 3" w:semiHidden="1" w:unhideWhenUsed="1"/>
+    <w:lsdException w:name="Block Text" w:semiHidden="1" w:unhideWhenUsed="1"/>
+    <w:lsdException w:name="Hyperlink" w:semiHidden="1" w:unhideWhenUsed="1"/>
+    <w:lsdException w:name="FollowedHyperlink" w:semiHidden="1" w:unhideWhenUsed="1"/>
+    <w:lsdException w:name="Strong" w:uiPriority="22" w:qFormat="1"/>
+    <w:lsdException w:name="Emphasis" w:uiPriority="20" w:qFormat="1"/>
+    <w:lsdException w:name="Document Map" w:semiHidden="1" w:unhideWhenUsed="1"/>
+    <w:lsdException w:name="Plain Text" w:semiHidden="1" w:unhideWhenUsed="1"/>
+    <w:lsdException w:name="E-mail Signature" w:semiHidden="1" w:unhideWhenUsed="1"/>
+    <w:lsdException w:name="HTML Top of Form" w:semiHidden="1" w:unhideWhenUsed="1"/>
+    <w:lsdException w:name="HTML Bottom of Form" w:semiHidden="1" w:unhideWhenUsed="1"/>
+    <w:lsdException w:name="Normal (Web)" w:semiHidden="1" w:unhideWhenUsed="1"/>
+    <w:lsdException w:name="HTML Acronym" w:semiHidden="1" w:unhideWhenUsed="1"/>
+    <w:lsdException w:name="HTML Address" w:semiHidden="1" w:unhideWhenUsed="1"/>
+    <w:lsdException w:name="HTML Cite" w:semiHidden="1" w:unhideWhenUsed="1"/>
+    <w:lsdException w:name="HTML Code" w:semiHidden="1" w:unhideWhenUsed="1"/>
+    <w:lsdException w:name="HTML Definition" w:semiHidden="1" w:unhideWhenUsed="1"/>
+    <w:lsdException w:name="HTML Keyboard" w:semiHidden="1" w:unhideWhenUsed="1"/>
+    <w:lsdException w:name="HTML Preformatted" w:semiHidden="1" w:unhideWhenUsed="1"/>
+    <w:lsdException w:name="HTML Sample" w:semiHidden="1" w:unhideWhenUsed="1"/>
+    <w:lsdException w:name="HTML Typewriter" w:semiHidden="1" w:unhideWhenUsed="1"/>
+    <w:lsdException w:name="HTML Variable" w:semiHidden="1" w:unhideWhenUsed="1"/>
+    <w:lsdException w:name="Normal Table" w:semiHidden="1" w:unhideWhenUsed="1"/>
+    <w:lsdException w:name="annotation subject" w:semiHidden="1" w:unhideWhenUsed="1"/>
+    <w:lsdException w:name="No List" w:semiHidden="1" w:unhideWhenUsed="1"/>
+    <w:lsdException w:name="Outline List 1" w:semiHidden="1" w:unhideWhenUsed="1"/>
+    <w:lsdException w:name="Outline List 2" w:semiHidden="1" w:unhideWhenUsed="1"/>
+    <w:lsdException w:name="Outline List 3" w:semiHidden="1" w:unhideWhenUsed="1"/>
+    <w:lsdException w:name="Table Simple 1" w:semiHidden="1" w:unhideWhenUsed="1"/>
+    <w:lsdException w:name="Table Simple 2" w:semiHidden="1" w:unhideWhenUsed="1"/>
+    <w:lsdException w:name="Table Simple 3" w:semiHidden="1" w:unhideWhenUsed="1"/>
+    <w:lsdException w:name="Table Classic 1" w:semiHidden="1" w:unhideWhenUsed="1"/>
+    <w:lsdException w:name="Table Classic 2" w:semiHidden="1" w:unhideWhenUsed="1"/>
+    <w:lsdException w:name="Table Classic 3" w:semiHidden="1" w:unhideWhenUsed="1"/>
+    <w:lsdException w:name="Table Classic 4" w:semiHidden="1" w:unhideWhenUsed="1"/>
+    <w:lsdException w:name="Table Colorful 1" w:semiHidden="1" w:unhideWhenUsed="1"/>
+    <w:lsdException w:name="Table Colorful 2" w:semiHidden="1" w:unhideWhenUsed="1"/>
+    <w:lsdException w:name="Table Colorful 3" w:semiHidden="1" w:unhideWhenUsed="1"/>
+    <w:lsdException w:name="Table Columns 1" w:semiHidden="1" w:unhideWhenUsed="1"/>
+    <w:lsdException w:name="Table Columns 2" w:semiHidden="1" w:unhideWhenUsed="1"/>
+    <w:lsdException w:name="Table Columns 3" w:semiHidden="1" w:unhideWhenUsed="1"/>
+    <w:lsdException w:name="Table Columns 4" w:semiHidden="1" w:unhideWhenUsed="1"/>
+    <w:lsdException w:name="Table Columns 5" w:semiHidden="1" w:unhideWhenUsed="1"/>
+    <w:lsdException w:name="Table Grid 1" w:semiHidden="1" w:unhideWhenUsed="1"/>
+    <w:lsdException w:name="Table Grid 2" w:semiHidden="1" w:unhideWhenUsed="1"/>
+    <w:lsdException w:name="Table Grid 3" w:semiHidden="1" w:unhideWhenUsed="1"/>
+    <w:lsdException w:name="Table Grid 4" w:semiHidden="1" w:unhideWhenUsed="1"/>
+    <w:lsdException w:name="Table Grid 5" w:semiHidden="1" w:unhideWhenUsed="1"/>
+    <w:lsdException w:name="Table Grid 6" w:semiHidden="1" w:unhideWhenUsed="1"/>
+    <w:lsdException w:name="Table Grid 7" w:semiHidden="1" w:unhideWhenUsed="1"/>
+    <w:lsdException w:name="Table Grid 8" w:semiHidden="1" w:unhideWhenUsed="1"/>
+    <w:lsdException w:name="Table List 1" w:semiHidden="1" w:unhideWhenUsed="1"/>
+    <w:lsdException w:name="Table List 2" w:semiHidden="1" w:unhideWhenUsed="1"/>
+    <w:lsdException w:name="Table List 3" w:semiHidden="1" w:unhideWhenUsed="1"/>
+    <w:lsdException w:name="Table List 4" w:semiHidden="1" w:unhideWhenUsed="1"/>
+    <w:lsdException w:name="Table List 5" w:semiHidden="1" w:unhideWhenUsed="1"/>
+    <w:lsdException w:name="Table List 6" w:semiHidden="1" w:unhideWhenUsed="1"/>
+    <w:lsdException w:name="Table List 7" w:semiHidden="1" w:unhideWhenUsed="1"/>
+    <w:lsdException w:name="Table List 8" w:semiHidden="1" w:unhideWhenUsed="1"/>
+    <w:lsdException w:name="Table 3D effects 1" w:semiHidden="1" w:unhideWhenUsed="1"/>
+    <w:lsdException w:name="Table 3D effects 2" w:semiHidden="1" w:unhideWhenUsed="1"/>
+    <w:lsdException w:name="Table 3D effects 3" w:semiHidden="1" w:unhideWhenUsed="1"/>
+    <w:lsdException w:name="Table Contemporary" w:semiHidden="1" w:unhideWhenUsed="1"/>
+    <w:lsdException w:name="Table Elegant" w:semiHidden="1" w:unhideWhenUsed="1"/>
+    <w:lsdException w:name="Table Professional" w:semiHidden="1" w:unhideWhenUsed="1"/>
+    <w:lsdException w:name="Table Subtle 1" w:semiHidden="1" w:unhideWhenUsed="1"/>
+    <w:lsdException w:name="Table Subtle 2" w:semiHidden="1" w:unhideWhenUsed="1"/>
+    <w:lsdException w:name="Table Web 1" w:semiHidden="1" w:unhideWhenUsed="1"/>
+    <w:lsdException w:name="Table Web 2" w:semiHidden="1" w:unhideWhenUsed="1"/>
+    <w:lsdException w:name="Table Web 3" w:semiHidden="1" w:unhideWhenUsed="1"/>
+    <w:lsdException w:name="Balloon Text" w:semiHidden="1" w:unhideWhenUsed="1"/>
+    <w:lsdException w:name="Table Grid" w:uiPriority="59"/>
+    <w:lsdException w:name="Table Theme" w:semiHidden="1" w:unhideWhenUsed="1"/>
+    <w:lsdException w:name="Placeholder Text" w:semiHidden="1"/>
+    <w:lsdException w:name="No Spacing" w:uiPriority="1" w:qFormat="1"/>
+    <w:lsdException w:name="Light Shading" w:uiPriority="60"/>
+    <w:lsdException w:name="Light List" w:uiPriority="61"/>
+    <w:lsdException w:name="Light Grid" w:uiPriority="62"/>
+    <w:lsdException w:name="Medium Shading 1" w:uiPriority="63"/>
+    <w:lsdException w:name="Medium Shading 2" w:uiPriority="64"/>
+    <w:lsdException w:name="Medium List 1" w:uiPriority="65"/>
+    <w:lsdException w:name="Medium List 2" w:uiPriority="66"/>
+    <w:lsdException w:name="Medium Grid 1" w:uiPriority="67"/>
+    <w:lsdException w:name="Medium Grid 2" w:uiPriority="68"/>
+    <w:lsdException w:name="Medium Grid 3" w:uiPriority="69"/>
+    <w:lsdException w:name="Dark List" w:uiPriority="70"/>
+    <w:lsdException w:name="Colorful Shading" w:uiPriority="71"/>
+    <w:lsdException w:name="Colorful List" w:uiPriority="72"/>
+    <w:lsdException w:name="Colorful Grid" w:uiPriority="73"/>
+    <w:lsdException w:name="Light Shading Accent 1" w:uiPriority="60"/>
+    <w:lsdException w:name="Light List Accent 1" w:uiPriority="61"/>
+    <w:lsdException w:name="Light Grid Accent 1" w:uiPriority="62"/>
+    <w:lsdException w:name="Medium Shading 1 Accent 1" w:uiPriority="63"/>
+    <w:lsdException w:name="Medium Shading 2 Accent 1" w:uiPriority="64"/>
+    <w:lsdException w:name="Medium List 1 Accent 1" w:uiPriority="65"/>
+    <w:lsdException w:name="Revision" w:semiHidden="1"/>
+    <w:lsdException w:name="List Paragraph" w:uiPriority="34" w:qFormat="1"/>
+    <w:lsdException w:name="Quote" w:uiPriority="29" w:qFormat="1"/>
+    <w:lsdException w:name="Intense Quote" w:uiPriority="30" w:qFormat="1"/>
+    <w:lsdException w:name="Medium List 2 Accent 1" w:uiPriority="66"/>
+    <w:lsdException w:name="Medium Grid 1 Accent 1" w:uiPriority="67"/>
+    <w:lsdException w:name="Medium Grid 2 Accent 1" w:uiPriority="68"/>
+    <w:lsdException w:name="Medium Grid 3 Accent 1" w:uiPriority="69"/>
+    <w:lsdException w:name="Dark List Accent 1" w:uiPriority="70"/>
+    <w:lsdException w:name="Colorful Shading Accent 1" w:uiPriority="71"/>
+    <w:lsdException w:name="Colorful List Accent 1" w:uiPriority="72"/>
+    <w:lsdException w:name="Colorful Grid Accent 1" w:uiPriority="73"/>
+    <w:lsdException w:name="Light Shading Accent 2" w:uiPriority="60"/>
+    <w:lsdException w:name="Light List Accent 2" w:uiPriority="61"/>
+    <w:lsdException w:name="Light Grid Accent 2" w:uiPriority="62"/>
+    <w:lsdException w:name="Medium Shading 1 Accent 2" w:uiPriority="63"/>
+    <w:lsdException w:name="Medium Shading 2 Accent 2" w:uiPriority="64"/>
+    <w:lsdException w:name="Medium List 1 Accent 2" w:uiPriority="65"/>
+    <w:lsdException w:name="Medium List 2 Accent 2" w:uiPriority="66"/>
+    <w:lsdException w:name="Medium Grid 1 Accent 2" w:uiPriority="67"/>
+    <w:lsdException w:name="Medium Grid 2 Accent 2" w:uiPriority="68"/>
+    <w:lsdException w:name="Medium Grid 3 Accent 2" w:uiPriority="69"/>
+    <w:lsdException w:name="Dark List Accent 2" w:uiPriority="70"/>
+    <w:lsdException w:name="Colorful Shading Accent 2" w:uiPriority="71"/>
+    <w:lsdException w:name="Colorful List Accent 2" w:uiPriority="72"/>
+    <w:lsdException w:name="Colorful Grid Accent 2" w:uiPriority="73"/>
+    <w:lsdException w:name="Light Shading Accent 3" w:uiPriority="60"/>
+    <w:lsdException w:name="Light List Accent 3" w:uiPriority="61"/>
+    <w:lsdException w:name="Light Grid Accent 3" w:uiPriority="62"/>
+    <w:lsdException w:name="Medium Shading 1 Accent 3" w:uiPriority="63"/>
+    <w:lsdException w:name="Medium Shading 2 Accent 3" w:uiPriority="64"/>
+    <w:lsdException w:name="Medium List 1 Accent 3" w:uiPriority="65"/>
+    <w:lsdException w:name="Medium List 2 Accent 3" w:uiPriority="66"/>
+    <w:lsdException w:name="Medium Grid 1 Accent 3" w:uiPriority="67"/>
+    <w:lsdException w:name="Medium Grid 2 Accent 3" w:uiPriority="68"/>
+    <w:lsdException w:name="Medium Grid 3 Accent 3" w:uiPriority="69"/>
+    <w:lsdException w:name="Dark List Accent 3" w:uiPriority="70"/>
+    <w:lsdException w:name="Colorful Shading Accent 3" w:uiPriority="71"/>
+    <w:lsdException w:name="Colorful List Accent 3" w:uiPriority="72"/>
+    <w:lsdException w:name="Colorful Grid Accent 3" w:uiPriority="73"/>
+    <w:lsdException w:name="Light Shading Accent 4" w:uiPriority="60"/>
+    <w:lsdException w:name="Light List Accent 4" w:uiPriority="61"/>
+    <w:lsdException w:name="Light Grid Accent 4" w:uiPriority="62"/>
+    <w:lsdException w:name="Medium Shading 1 Accent 4" w:uiPriority="63"/>
+    <w:lsdException w:name="Medium Shading 2 Accent 4" w:uiPriority="64"/>
+    <w:lsdException w:name="Medium List 1 Accent 4" w:uiPriority="65"/>
+    <w:lsdException w:name="Medium List 2 Accent 4" w:uiPriority="66"/>
+    <w:lsdException w:name="Medium Grid 1 Accent 4" w:uiPriority="67"/>
+    <w:lsdException w:name="Medium Grid 2 Accent 4" w:uiPriority="68"/>
+    <w:lsdException w:name="Medium Grid 3 Accent 4" w:uiPriority="69"/>
+    <w:lsdException w:name="Dark List Accent 4" w:uiPriority="70"/>
+    <w:lsdException w:name="Colorful Shading Accent 4" w:uiPriority="71"/>
+    <w:lsdException w:name="Colorful List Accent 4" w:uiPriority="72"/>
+    <w:lsdException w:name="Colorful Grid Accent 4" w:uiPriority="73"/>
+    <w:lsdException w:name="Light Shading Accent 5" w:uiPriority="60"/>
+    <w:lsdException w:name="Light List Accent 5" w:uiPriority="61"/>
+    <w:lsdException w:name="Light Grid Accent 5" w:uiPriority="62"/>
+    <w:lsdException w:name="Medium Shading 1 Accent 5" w:uiPriority="63"/>
+    <w:lsdException w:name="Medium Shading 2 Accent 5" w:uiPriority="64"/>
+    <w:lsdException w:name="Medium List 1 Accent 5" w:uiPriority="65"/>
+    <w:lsdException w:name="Medium List 2 Accent 5" w:uiPriority="66"/>
+    <w:lsdException w:name="Medium Grid 1 Accent 5" w:uiPriority="67"/>
+    <w:lsdException w:name="Medium Grid 2 Accent 5" w:uiPriority="68"/>
+    <w:lsdException w:name="Medium Grid 3 Accent 5" w:uiPriority="69"/>
+    <w:lsdException w:name="Dark List Accent 5" w:uiPriority="70"/>
+    <w:lsdException w:name="Colorful Shading Accent 5" w:uiPriority="71"/>
+    <w:lsdException w:name="Colorful List Accent 5" w:uiPriority="72"/>
+    <w:lsdException w:name="Colorful Grid Accent 5" w:uiPriority="73"/>
+    <w:lsdException w:name="Light Shading Accent 6" w:uiPriority="60"/>
+    <w:lsdException w:name="Light List Accent 6" w:uiPriority="61"/>
+    <w:lsdException w:name="Light Grid Accent 6" w:uiPriority="62"/>
+    <w:lsdException w:name="Medium Shading 1 Accent 6" w:uiPriority="63"/>
+    <w:lsdException w:name="Medium Shading 2 Accent 6" w:uiPriority="64"/>
+    <w:lsdException w:name="Medium List 1 Accent 6" w:uiPriority="65"/>
+    <w:lsdException w:name="Medium List 2 Accent 6" w:uiPriority="66"/>
+    <w:lsdException w:name="Medium Grid 1 Accent 6" w:uiPriority="67"/>
+    <w:lsdException w:name="Medium Grid 2 Accent 6" w:uiPriority="68"/>
+    <w:lsdException w:name="Medium Grid 3 Accent 6" w:uiPriority="69"/>
+    <w:lsdException w:name="Dark List Accent 6" w:uiPriority="70"/>
+    <w:lsdException w:name="Colorful Shading Accent 6" w:uiPriority="71"/>
+    <w:lsdException w:name="Colorful List Accent 6" w:uiPriority="72"/>
+    <w:lsdException w:name="Colorful Grid Accent 6" w:uiPriority="73"/>
+    <w:lsdException w:name="Subtle Emphasis" w:uiPriority="19" w:qFormat="1"/>
+    <w:lsdException w:name="Intense Emphasis" w:uiPriority="21" w:qFormat="1"/>
+    <w:lsdException w:name="Subtle Reference" w:uiPriority="31" w:qFormat="1"/>
+    <w:lsdException w:name="Intense Reference" w:uiPriority="32" w:qFormat="1"/>
+    <w:lsdException w:name="Book Title" w:uiPriority="33" w:qFormat="1"/>
+    <w:lsdException w:name="Bibliography" w:semiHidden="1" w:uiPriority="37" w:unhideWhenUsed="1"/>
+    <w:lsdException w:name="TOC Heading" w:semiHidden="1" w:uiPriority="39" w:unhideWhenUsed="1" w:qFormat="1"/>
+    <w:lsdException w:name="Plain Table 1" w:uiPriority="41"/>
+    <w:lsdException w:name="Plain Table 2" w:uiPriority="42"/>
+    <w:lsdException w:name="Plain Table 3" w:uiPriority="43"/>
+    <w:lsdException w:name="Plain Table 4" w:uiPriority="44"/>
+    <w:lsdException w:name="Plain Table 5" w:uiPriority="45"/>
+    <w:lsdException w:name="Grid Table Light" w:uiPriority="40"/>
+    <w:lsdException w:name="Grid Table 1 Light" w:uiPriority="46"/>
+    <w:lsdException w:name="Grid Table 2" w:uiPriority="47"/>
+    <w:lsdException w:name="Grid Table 3" w:uiPriority="48"/>
+    <w:lsdException w:name="Grid Table 4" w:uiPriority="49"/>
+    <w:lsdException w:name="Grid Table 5 Dark" w:uiPriority="50"/>
+    <w:lsdException w:name="Grid Table 6 Colorful" w:uiPriority="51"/>
+    <w:lsdException w:name="Grid Table 7 Colorful" w:uiPriority="52"/>
+    <w:lsdException w:name="Grid Table 1 Light Accent 1" w:uiPriority="46"/>
+    <w:lsdException w:name="Grid Table 2 Accent 1" w:uiPriority="47"/>
+    <w:lsdException w:name="Grid Table 3 Accent 1" w:uiPriority="48"/>
+    <w:lsdException w:name="Grid Table 4 Accent 1" w:uiPriority="49"/>
+    <w:lsdException w:name="Grid Table 5 Dark Accent 1" w:uiPriority="50"/>
+    <w:lsdException w:name="Grid Table 6 Colorful Accent 1" w:uiPriority="51"/>
+    <w:lsdException w:name="Grid Table 7 Colorful Accent 1" w:uiPriority="52"/>
+    <w:lsdException w:name="Grid Table 1 Light Accent 2" w:uiPriority="46"/>
+    <w:lsdException w:name="Grid Table 2 Accent 2" w:uiPriority="47"/>
+    <w:lsdException w:name="Grid Table 3 Accent 2" w:uiPriority="48"/>
+    <w:lsdException w:name="Grid Table 4 Accent 2" w:uiPriority="49"/>
+    <w:lsdException w:name="Grid Table 5 Dark Accent 2" w:uiPriority="50"/>
+    <w:lsdException w:name="Grid Table 6 Colorful Accent 2" w:uiPriority="51"/>
+    <w:lsdException w:name="Grid Table 7 Colorful Accent 2" w:uiPriority="52"/>
+    <w:lsdException w:name="Grid Table 1 Light Accent 3" w:uiPriority="46"/>
+    <w:lsdException w:name="Grid Table 2 Accent 3" w:uiPriority="47"/>
+    <w:lsdException w:name="Grid Table 3 Accent 3" w:uiPriority="48"/>
+    <w:lsdException w:name="Grid Table 4 Accent 3" w:uiPriority="49"/>
+    <w:lsdException w:name="Grid Table 5 Dark Accent 3" w:uiPriority="50"/>
+    <w:lsdException w:name="Grid Table 6 Colorful Accent 3" w:uiPriority="51"/>
+    <w:lsdException w:name="Grid Table 7 Colorful Accent 3" w:uiPriority="52"/>
+    <w:lsdException w:name="Grid Table 1 Light Accent 4" w:uiPriority="46"/>
+    <w:lsdException w:name="Grid Table 2 Accent 4" w:uiPriority="47"/>
+    <w:lsdException w:name="Grid Table 3 Accent 4" w:uiPriority="48"/>
+    <w:lsdException w:name="Grid Table 4 Accent 4" w:uiPriority="49"/>
+    <w:lsdException w:name="Grid Table 5 Dark Accent 4" w:uiPriority="50"/>
+    <w:lsdException w:name="Grid Table 6 Colorful Accent 4" w:uiPriority="51"/>
+    <w:lsdException w:name="Grid Table 7 Colorful Accent 4" w:uiPriority="52"/>
+    <w:lsdException w:name="Grid Table 1 Light Accent 5" w:uiPriority="46"/>
+    <w:lsdException w:name="Grid Table 2 Accent 5" w:uiPriority="47"/>
+    <w:lsdException w:name="Grid Table 3 Accent 5" w:uiPriority="48"/>
+    <w:lsdException w:name="Grid Table 4 Accent 5" w:uiPriority="49"/>
+    <w:lsdException w:name="Grid Table 5 Dark Accent 5" w:uiPriority="50"/>
+    <w:lsdException w:name="Grid Table 6 Colorful Accent 5" w:uiPriority="51"/>
+    <w:lsdException w:name="Grid Table 7 Colorful Accent 5" w:uiPriority="52"/>
+    <w:lsdException w:name="Grid Table 1 Light Accent 6" w:uiPriority="46"/>
+    <w:lsdException w:name="Grid Table 2 Accent 6" w:uiPriority="47"/>
+    <w:lsdException w:name="Grid Table 3 Accent 6" w:uiPriority="48"/>
+    <w:lsdException w:name="Grid Table 4 Accent 6" w:uiPriority="49"/>
+    <w:lsdException w:name="Grid Table 5 Dark Accent 6" w:uiPriority="50"/>
+    <w:lsdException w:name="Grid Table 6 Colorful Accent 6" w:uiPriority="51"/>
+    <w:lsdException w:name="Grid Table 7 Colorful Accent 6" w:uiPriority="52"/>
+    <w:lsdException w:name="List Table 1 Light" w:uiPriority="46"/>
+    <w:lsdException w:name="List Table 2" w:uiPriority="47"/>
+    <w:lsdException w:name="List Table 3" w:uiPriority="48"/>
+    <w:lsdException w:name="List Table 4" w:uiPriority="49"/>
+    <w:lsdException w:name="List Table 5 Dark" w:uiPriority="50"/>
+    <w:lsdException w:name="List Table 6 Colorful" w:uiPriority="51"/>
+    <w:lsdException w:name="List Table 7 Colorful" w:uiPriority="52"/>
+    <w:lsdException w:name="List Table 1 Light Accent 1" w:uiPriority="46"/>
+    <w:lsdException w:name="List Table 2 Accent 1" w:uiPriority="47"/>
+    <w:lsdException w:name="List Table 3 Accent 1" w:uiPriority="48"/>
+    <w:lsdException w:name="List Table 4 Accent 1" w:uiPriority="49"/>
+    <w:lsdException w:name="List Table 5 Dark Accent 1" w:uiPriority="50"/>
+    <w:lsdException w:name="List Table 6 Colorful Accent 1" w:uiPriority="51"/>
+    <w:lsdException w:name="List Table 7 Colorful Accent 1" w:uiPriority="52"/>
+    <w:lsdException w:name="List Table 1 Light Accent 2" w:uiPriority="46"/>
+    <w:lsdException w:name="List Table 2 Accent 2" w:uiPriority="47"/>
+    <w:lsdException w:name="List Table 3 Accent 2" w:uiPriority="48"/>
+    <w:lsdException w:name="List Table 4 Accent 2" w:uiPriority="49"/>
+    <w:lsdException w:name="List Table 5 Dark Accent 2" w:uiPriority="50"/>
+    <w:lsdException w:name="List Table 6 Colorful Accent 2" w:uiPriority="51"/>
+    <w:lsdException w:name="List Table 7 Colorful Accent 2" w:uiPriority="52"/>
+    <w:lsdException w:name="List Table 1 Light Accent 3" w:uiPriority="46"/>
+    <w:lsdException w:name="List Table 2 Accent 3" w:uiPriority="47"/>
+    <w:lsdException w:name="List Table 3 Accent 3" w:uiPriority="48"/>
+    <w:lsdException w:name="List Table 4 Accent 3" w:uiPriority="49"/>
+    <w:lsdException w:name="List Table 5 Dark Accent 3" w:uiPriority="50"/>
+    <w:lsdException w:name="List Table 6 Colorful Accent 3" w:uiPriority="51"/>
+    <w:lsdException w:name="List Table 7 Colorful Accent 3" w:uiPriority="52"/>
+    <w:lsdException w:name="List Table 1 Light Accent 4" w:uiPriority="46"/>
+    <w:lsdException w:name="List Table 2 Accent 4" w:uiPriority="47"/>
+    <w:lsdException w:name="List Table 3 Accent 4" w:uiPriority="48"/>
+    <w:lsdException w:name="List Table 4 Accent 4" w:uiPriority="49"/>
+    <w:lsdException w:name="List Table 5 Dark Accent 4" w:uiPriority="50"/>
+    <w:lsdException w:name="List Table 6 Colorful Accent 4" w:uiPriority="51"/>
+    <w:lsdException w:name="List Table 7 Colorful Accent 4" w:uiPriority="52"/>
+    <w:lsdException w:name="List Table 1 Light Accent 5" w:uiPriority="46"/>
+    <w:lsdException w:name="List Table 2 Accent 5" w:uiPriority="47"/>
+    <w:lsdException w:name="List Table 3 Accent 5" w:uiPriority="48"/>
+    <w:lsdException w:name="List Table 4 Accent 5" w:uiPriority="49"/>
+    <w:lsdException w:name="List Table 5 Dark Accent 5" w:uiPriority="50"/>
+    <w:lsdException w:name="List Table 6 Colorful Accent 5" w:uiPriority="51"/>
+    <w:lsdException w:name="List Table 7 Colorful Accent 5" w:uiPriority="52"/>
+    <w:lsdException w:name="List Table 1 Light Accent 6" w:uiPriority="46"/>
+    <w:lsdException w:name="List Table 2 Accent 6" w:uiPriority="47"/>
+    <w:lsdException w:name="List Table 3 Accent 6" w:uiPriority="48"/>
+    <w:lsdException w:name="List Table 4 Accent 6" w:uiPriority="49"/>
+    <w:lsdException w:name="List Table 5 Dark Accent 6" w:uiPriority="50"/>
+    <w:lsdException w:name="List Table 6 Colorful Accent 6" w:uiPriority="51"/>
+    <w:lsdException w:name="List Table 7 Colorful Accent 6" w:uiPriority="52"/>
   </w:latentStyles>
   <w:style w:type="paragraph" w:default="1" w:styleId="Normal">
     <w:name w:val="Normal"/>

</xml_diff>